<commit_message>
Adição dos Documentos de Gerencia
</commit_message>
<xml_diff>
--- a/doc/Garantia da Qualidade/RHU_Recursos Humanos.docx
+++ b/doc/Garantia da Qualidade/RHU_Recursos Humanos.docx
@@ -1,6 +1,6 @@
 
 <file path=word/document.xml><?xml version="1.0" encoding="utf-8"?>
-<w:document xmlns:ve="http://schemas.openxmlformats.org/markup-compatibility/2006" xmlns:o="urn:schemas-microsoft-com:office:office" xmlns:r="http://schemas.openxmlformats.org/officeDocument/2006/relationships" xmlns:m="http://schemas.openxmlformats.org/officeDocument/2006/math" xmlns:v="urn:schemas-microsoft-com:vml" xmlns:wp="http://schemas.openxmlformats.org/drawingml/2006/wordprocessingDrawing" xmlns:w10="urn:schemas-microsoft-com:office:word" xmlns:w="http://schemas.openxmlformats.org/wordprocessingml/2006/main" xmlns:wne="http://schemas.microsoft.com/office/word/2006/wordml">
+<w:document xmlns:wpc="http://schemas.microsoft.com/office/word/2010/wordprocessingCanvas" xmlns:mc="http://schemas.openxmlformats.org/markup-compatibility/2006" xmlns:o="urn:schemas-microsoft-com:office:office" xmlns:r="http://schemas.openxmlformats.org/officeDocument/2006/relationships" xmlns:m="http://schemas.openxmlformats.org/officeDocument/2006/math" xmlns:v="urn:schemas-microsoft-com:vml" xmlns:wp14="http://schemas.microsoft.com/office/word/2010/wordprocessingDrawing" xmlns:wp="http://schemas.openxmlformats.org/drawingml/2006/wordprocessingDrawing" xmlns:w10="urn:schemas-microsoft-com:office:word" xmlns:w="http://schemas.openxmlformats.org/wordprocessingml/2006/main" xmlns:w14="http://schemas.microsoft.com/office/word/2010/wordml" xmlns:wpg="http://schemas.microsoft.com/office/word/2010/wordprocessingGroup" xmlns:wpi="http://schemas.microsoft.com/office/word/2010/wordprocessingInk" xmlns:wne="http://schemas.microsoft.com/office/word/2006/wordml" xmlns:wps="http://schemas.microsoft.com/office/word/2010/wordprocessingShape" mc:Ignorable="w14 wp14">
   <w:body>
     <w:p>
       <w:pPr>
@@ -205,28 +205,29 @@
     </w:p>
     <w:tbl>
       <w:tblPr>
-        <w:tblW w:w="10064" w:type="dxa"/>
-        <w:tblInd w:w="-496" w:type="dxa"/>
+        <w:tblW w:w="11512" w:type="dxa"/>
+        <w:tblInd w:w="-1495" w:type="dxa"/>
         <w:tblLayout w:type="fixed"/>
         <w:tblCellMar>
           <w:left w:w="70" w:type="dxa"/>
           <w:right w:w="70" w:type="dxa"/>
         </w:tblCellMar>
-        <w:tblLook w:val="04A0"/>
+        <w:tblLook w:val="04A0" w:firstRow="1" w:lastRow="0" w:firstColumn="1" w:lastColumn="0" w:noHBand="0" w:noVBand="1"/>
       </w:tblPr>
       <w:tblGrid>
-        <w:gridCol w:w="2551"/>
-        <w:gridCol w:w="1843"/>
-        <w:gridCol w:w="3827"/>
-        <w:gridCol w:w="1843"/>
+        <w:gridCol w:w="2466"/>
+        <w:gridCol w:w="1782"/>
+        <w:gridCol w:w="3700"/>
+        <w:gridCol w:w="1782"/>
+        <w:gridCol w:w="1782"/>
       </w:tblGrid>
       <w:tr>
         <w:trPr>
-          <w:trHeight w:val="300"/>
+          <w:trHeight w:val="299"/>
         </w:trPr>
         <w:tc>
           <w:tcPr>
-            <w:tcW w:w="2551" w:type="dxa"/>
+            <w:tcW w:w="2466" w:type="dxa"/>
             <w:tcBorders>
               <w:top w:val="single" w:sz="8" w:space="0" w:color="auto"/>
               <w:left w:val="single" w:sz="8" w:space="0" w:color="auto"/>
@@ -256,7 +257,7 @@
         </w:tc>
         <w:tc>
           <w:tcPr>
-            <w:tcW w:w="1843" w:type="dxa"/>
+            <w:tcW w:w="1782" w:type="dxa"/>
             <w:tcBorders>
               <w:top w:val="single" w:sz="8" w:space="0" w:color="auto"/>
               <w:left w:val="nil"/>
@@ -286,7 +287,7 @@
         </w:tc>
         <w:tc>
           <w:tcPr>
-            <w:tcW w:w="3827" w:type="dxa"/>
+            <w:tcW w:w="3700" w:type="dxa"/>
             <w:tcBorders>
               <w:top w:val="single" w:sz="8" w:space="0" w:color="auto"/>
               <w:left w:val="nil"/>
@@ -305,7 +306,6 @@
                 <w:lang w:eastAsia="pt-BR"/>
               </w:rPr>
             </w:pPr>
-            <w:proofErr w:type="spellStart"/>
             <w:r>
               <w:rPr>
                 <w:b/>
@@ -313,12 +313,11 @@
               </w:rPr>
               <w:t>E-mail</w:t>
             </w:r>
-            <w:proofErr w:type="spellEnd"/>
-          </w:p>
-        </w:tc>
-        <w:tc>
-          <w:tcPr>
-            <w:tcW w:w="1843" w:type="dxa"/>
+          </w:p>
+        </w:tc>
+        <w:tc>
+          <w:tcPr>
+            <w:tcW w:w="1782" w:type="dxa"/>
             <w:tcBorders>
               <w:top w:val="single" w:sz="8" w:space="0" w:color="auto"/>
               <w:left w:val="nil"/>
@@ -346,14 +345,43 @@
             </w:r>
           </w:p>
         </w:tc>
+        <w:tc>
+          <w:tcPr>
+            <w:tcW w:w="1782" w:type="dxa"/>
+            <w:tcBorders>
+              <w:top w:val="single" w:sz="8" w:space="0" w:color="auto"/>
+              <w:left w:val="nil"/>
+              <w:bottom w:val="single" w:sz="4" w:space="0" w:color="auto"/>
+              <w:right w:val="single" w:sz="4" w:space="0" w:color="auto"/>
+            </w:tcBorders>
+            <w:shd w:val="clear" w:color="auto" w:fill="D9D9D9" w:themeFill="background1" w:themeFillShade="D9"/>
+          </w:tcPr>
+          <w:p>
+            <w:pPr>
+              <w:pStyle w:val="TRABALHO"/>
+              <w:jc w:val="center"/>
+              <w:rPr>
+                <w:b/>
+                <w:lang w:eastAsia="pt-BR"/>
+              </w:rPr>
+            </w:pPr>
+            <w:r>
+              <w:rPr>
+                <w:b/>
+                <w:lang w:eastAsia="pt-BR"/>
+              </w:rPr>
+              <w:t>Currículos</w:t>
+            </w:r>
+          </w:p>
+        </w:tc>
       </w:tr>
       <w:tr>
         <w:trPr>
-          <w:trHeight w:val="480"/>
+          <w:trHeight w:val="478"/>
         </w:trPr>
         <w:tc>
           <w:tcPr>
-            <w:tcW w:w="2551" w:type="dxa"/>
+            <w:tcW w:w="2466" w:type="dxa"/>
             <w:tcBorders>
               <w:top w:val="nil"/>
               <w:left w:val="single" w:sz="8" w:space="0" w:color="auto"/>
@@ -382,7 +410,7 @@
         </w:tc>
         <w:tc>
           <w:tcPr>
-            <w:tcW w:w="1843" w:type="dxa"/>
+            <w:tcW w:w="1782" w:type="dxa"/>
             <w:tcBorders>
               <w:top w:val="nil"/>
               <w:left w:val="nil"/>
@@ -411,7 +439,7 @@
         </w:tc>
         <w:tc>
           <w:tcPr>
-            <w:tcW w:w="3827" w:type="dxa"/>
+            <w:tcW w:w="3700" w:type="dxa"/>
             <w:tcBorders>
               <w:top w:val="nil"/>
               <w:left w:val="nil"/>
@@ -440,7 +468,7 @@
         </w:tc>
         <w:tc>
           <w:tcPr>
-            <w:tcW w:w="1843" w:type="dxa"/>
+            <w:tcW w:w="1782" w:type="dxa"/>
             <w:tcBorders>
               <w:top w:val="nil"/>
               <w:left w:val="nil"/>
@@ -467,14 +495,45 @@
             </w:r>
           </w:p>
         </w:tc>
+        <w:tc>
+          <w:tcPr>
+            <w:tcW w:w="1782" w:type="dxa"/>
+            <w:tcBorders>
+              <w:top w:val="nil"/>
+              <w:left w:val="nil"/>
+              <w:bottom w:val="single" w:sz="4" w:space="0" w:color="auto"/>
+              <w:right w:val="single" w:sz="4" w:space="0" w:color="auto"/>
+            </w:tcBorders>
+            <w:shd w:val="clear" w:color="000000" w:fill="FFFFFF"/>
+          </w:tcPr>
+          <w:p>
+            <w:pPr>
+              <w:pStyle w:val="TRABALHO"/>
+              <w:jc w:val="center"/>
+              <w:rPr>
+                <w:color w:val="000000" w:themeColor="text1"/>
+                <w:lang w:eastAsia="pt-BR"/>
+              </w:rPr>
+            </w:pPr>
+            <w:hyperlink r:id="rId8" w:history="1">
+              <w:r>
+                <w:rPr>
+                  <w:rStyle w:val="Hyperlink"/>
+                  <w:lang w:eastAsia="pt-BR"/>
+                </w:rPr>
+                <w:t>Currículos</w:t>
+              </w:r>
+            </w:hyperlink>
+          </w:p>
+        </w:tc>
       </w:tr>
       <w:tr>
         <w:trPr>
-          <w:trHeight w:val="480"/>
+          <w:trHeight w:val="478"/>
         </w:trPr>
         <w:tc>
           <w:tcPr>
-            <w:tcW w:w="2551" w:type="dxa"/>
+            <w:tcW w:w="2466" w:type="dxa"/>
             <w:tcBorders>
               <w:top w:val="nil"/>
               <w:left w:val="single" w:sz="8" w:space="0" w:color="auto"/>
@@ -497,22 +556,13 @@
                 <w:color w:val="000000" w:themeColor="text1"/>
                 <w:lang w:eastAsia="pt-BR"/>
               </w:rPr>
-              <w:t xml:space="preserve">Douglas </w:t>
-            </w:r>
-            <w:proofErr w:type="spellStart"/>
-            <w:r>
-              <w:rPr>
-                <w:color w:val="000000" w:themeColor="text1"/>
-                <w:lang w:eastAsia="pt-BR"/>
-              </w:rPr>
-              <w:t>Nomizo</w:t>
-            </w:r>
-            <w:proofErr w:type="spellEnd"/>
-          </w:p>
-        </w:tc>
-        <w:tc>
-          <w:tcPr>
-            <w:tcW w:w="1843" w:type="dxa"/>
+              <w:t>Douglas Nomizo</w:t>
+            </w:r>
+          </w:p>
+        </w:tc>
+        <w:tc>
+          <w:tcPr>
+            <w:tcW w:w="1782" w:type="dxa"/>
             <w:tcBorders>
               <w:top w:val="nil"/>
               <w:left w:val="nil"/>
@@ -541,7 +591,7 @@
         </w:tc>
         <w:tc>
           <w:tcPr>
-            <w:tcW w:w="3827" w:type="dxa"/>
+            <w:tcW w:w="3700" w:type="dxa"/>
             <w:tcBorders>
               <w:top w:val="nil"/>
               <w:left w:val="nil"/>
@@ -570,7 +620,7 @@
         </w:tc>
         <w:tc>
           <w:tcPr>
-            <w:tcW w:w="1843" w:type="dxa"/>
+            <w:tcW w:w="1782" w:type="dxa"/>
             <w:tcBorders>
               <w:top w:val="nil"/>
               <w:left w:val="nil"/>
@@ -597,14 +647,45 @@
             </w:r>
           </w:p>
         </w:tc>
+        <w:tc>
+          <w:tcPr>
+            <w:tcW w:w="1782" w:type="dxa"/>
+            <w:tcBorders>
+              <w:top w:val="nil"/>
+              <w:left w:val="nil"/>
+              <w:bottom w:val="single" w:sz="4" w:space="0" w:color="auto"/>
+              <w:right w:val="single" w:sz="4" w:space="0" w:color="auto"/>
+            </w:tcBorders>
+            <w:shd w:val="clear" w:color="000000" w:fill="FFFFFF"/>
+          </w:tcPr>
+          <w:p>
+            <w:pPr>
+              <w:pStyle w:val="TRABALHO"/>
+              <w:jc w:val="center"/>
+              <w:rPr>
+                <w:color w:val="000000" w:themeColor="text1"/>
+                <w:lang w:eastAsia="pt-BR"/>
+              </w:rPr>
+            </w:pPr>
+            <w:hyperlink r:id="rId9" w:history="1">
+              <w:r>
+                <w:rPr>
+                  <w:rStyle w:val="Hyperlink"/>
+                  <w:lang w:eastAsia="pt-BR"/>
+                </w:rPr>
+                <w:t>Currículos</w:t>
+              </w:r>
+            </w:hyperlink>
+          </w:p>
+        </w:tc>
       </w:tr>
       <w:tr>
         <w:trPr>
-          <w:trHeight w:val="480"/>
+          <w:trHeight w:val="478"/>
         </w:trPr>
         <w:tc>
           <w:tcPr>
-            <w:tcW w:w="2551" w:type="dxa"/>
+            <w:tcW w:w="2466" w:type="dxa"/>
             <w:tcBorders>
               <w:top w:val="nil"/>
               <w:left w:val="single" w:sz="8" w:space="0" w:color="auto"/>
@@ -627,22 +708,13 @@
                 <w:color w:val="000000" w:themeColor="text1"/>
                 <w:lang w:eastAsia="pt-BR"/>
               </w:rPr>
-              <w:t xml:space="preserve">Filipe </w:t>
-            </w:r>
-            <w:proofErr w:type="spellStart"/>
-            <w:r>
-              <w:rPr>
-                <w:color w:val="000000" w:themeColor="text1"/>
-                <w:lang w:eastAsia="pt-BR"/>
-              </w:rPr>
-              <w:t>Godoi</w:t>
-            </w:r>
-            <w:proofErr w:type="spellEnd"/>
-          </w:p>
-        </w:tc>
-        <w:tc>
-          <w:tcPr>
-            <w:tcW w:w="1843" w:type="dxa"/>
+              <w:t>Filipe Godoi</w:t>
+            </w:r>
+          </w:p>
+        </w:tc>
+        <w:tc>
+          <w:tcPr>
+            <w:tcW w:w="1782" w:type="dxa"/>
             <w:tcBorders>
               <w:top w:val="nil"/>
               <w:left w:val="nil"/>
@@ -665,13 +737,13 @@
                 <w:color w:val="000000" w:themeColor="text1"/>
                 <w:lang w:eastAsia="pt-BR"/>
               </w:rPr>
-              <w:t>Gerente de Requisitos</w:t>
-            </w:r>
-          </w:p>
-        </w:tc>
-        <w:tc>
-          <w:tcPr>
-            <w:tcW w:w="3827" w:type="dxa"/>
+              <w:t>Analista de Requisitos</w:t>
+            </w:r>
+          </w:p>
+        </w:tc>
+        <w:tc>
+          <w:tcPr>
+            <w:tcW w:w="3700" w:type="dxa"/>
             <w:tcBorders>
               <w:top w:val="nil"/>
               <w:left w:val="nil"/>
@@ -700,7 +772,7 @@
         </w:tc>
         <w:tc>
           <w:tcPr>
-            <w:tcW w:w="1843" w:type="dxa"/>
+            <w:tcW w:w="1782" w:type="dxa"/>
             <w:tcBorders>
               <w:top w:val="nil"/>
               <w:left w:val="nil"/>
@@ -727,14 +799,45 @@
             </w:r>
           </w:p>
         </w:tc>
+        <w:tc>
+          <w:tcPr>
+            <w:tcW w:w="1782" w:type="dxa"/>
+            <w:tcBorders>
+              <w:top w:val="nil"/>
+              <w:left w:val="nil"/>
+              <w:bottom w:val="single" w:sz="4" w:space="0" w:color="auto"/>
+              <w:right w:val="single" w:sz="4" w:space="0" w:color="auto"/>
+            </w:tcBorders>
+            <w:shd w:val="clear" w:color="000000" w:fill="FFFFFF"/>
+          </w:tcPr>
+          <w:p>
+            <w:pPr>
+              <w:pStyle w:val="TRABALHO"/>
+              <w:jc w:val="center"/>
+              <w:rPr>
+                <w:color w:val="000000" w:themeColor="text1"/>
+                <w:lang w:eastAsia="pt-BR"/>
+              </w:rPr>
+            </w:pPr>
+            <w:hyperlink r:id="rId10" w:history="1">
+              <w:r>
+                <w:rPr>
+                  <w:rStyle w:val="Hyperlink"/>
+                  <w:lang w:eastAsia="pt-BR"/>
+                </w:rPr>
+                <w:t>Currículos</w:t>
+              </w:r>
+            </w:hyperlink>
+          </w:p>
+        </w:tc>
       </w:tr>
       <w:tr>
         <w:trPr>
-          <w:trHeight w:val="960"/>
+          <w:trHeight w:val="956"/>
         </w:trPr>
         <w:tc>
           <w:tcPr>
-            <w:tcW w:w="2551" w:type="dxa"/>
+            <w:tcW w:w="2466" w:type="dxa"/>
             <w:tcBorders>
               <w:top w:val="nil"/>
               <w:left w:val="single" w:sz="8" w:space="0" w:color="auto"/>
@@ -763,7 +866,7 @@
         </w:tc>
         <w:tc>
           <w:tcPr>
-            <w:tcW w:w="1843" w:type="dxa"/>
+            <w:tcW w:w="1782" w:type="dxa"/>
             <w:tcBorders>
               <w:top w:val="nil"/>
               <w:left w:val="nil"/>
@@ -792,7 +895,7 @@
         </w:tc>
         <w:tc>
           <w:tcPr>
-            <w:tcW w:w="3827" w:type="dxa"/>
+            <w:tcW w:w="3700" w:type="dxa"/>
             <w:tcBorders>
               <w:top w:val="nil"/>
               <w:left w:val="nil"/>
@@ -821,7 +924,7 @@
         </w:tc>
         <w:tc>
           <w:tcPr>
-            <w:tcW w:w="1843" w:type="dxa"/>
+            <w:tcW w:w="1782" w:type="dxa"/>
             <w:tcBorders>
               <w:top w:val="nil"/>
               <w:left w:val="nil"/>
@@ -848,14 +951,45 @@
             </w:r>
           </w:p>
         </w:tc>
+        <w:tc>
+          <w:tcPr>
+            <w:tcW w:w="1782" w:type="dxa"/>
+            <w:tcBorders>
+              <w:top w:val="nil"/>
+              <w:left w:val="nil"/>
+              <w:bottom w:val="single" w:sz="4" w:space="0" w:color="auto"/>
+              <w:right w:val="single" w:sz="4" w:space="0" w:color="auto"/>
+            </w:tcBorders>
+            <w:shd w:val="clear" w:color="000000" w:fill="FFFFFF"/>
+          </w:tcPr>
+          <w:p>
+            <w:pPr>
+              <w:pStyle w:val="TRABALHO"/>
+              <w:jc w:val="center"/>
+              <w:rPr>
+                <w:color w:val="000000" w:themeColor="text1"/>
+                <w:lang w:eastAsia="pt-BR"/>
+              </w:rPr>
+            </w:pPr>
+            <w:hyperlink r:id="rId11" w:history="1">
+              <w:r>
+                <w:rPr>
+                  <w:rStyle w:val="Hyperlink"/>
+                  <w:lang w:eastAsia="pt-BR"/>
+                </w:rPr>
+                <w:t>Currículos</w:t>
+              </w:r>
+            </w:hyperlink>
+          </w:p>
+        </w:tc>
       </w:tr>
       <w:tr>
         <w:trPr>
-          <w:trHeight w:val="480"/>
+          <w:trHeight w:val="478"/>
         </w:trPr>
         <w:tc>
           <w:tcPr>
-            <w:tcW w:w="2551" w:type="dxa"/>
+            <w:tcW w:w="2466" w:type="dxa"/>
             <w:tcBorders>
               <w:top w:val="nil"/>
               <w:left w:val="single" w:sz="8" w:space="0" w:color="auto"/>
@@ -884,7 +1018,7 @@
         </w:tc>
         <w:tc>
           <w:tcPr>
-            <w:tcW w:w="1843" w:type="dxa"/>
+            <w:tcW w:w="1782" w:type="dxa"/>
             <w:tcBorders>
               <w:top w:val="nil"/>
               <w:left w:val="nil"/>
@@ -913,7 +1047,7 @@
         </w:tc>
         <w:tc>
           <w:tcPr>
-            <w:tcW w:w="3827" w:type="dxa"/>
+            <w:tcW w:w="3700" w:type="dxa"/>
             <w:tcBorders>
               <w:top w:val="nil"/>
               <w:left w:val="nil"/>
@@ -942,7 +1076,7 @@
         </w:tc>
         <w:tc>
           <w:tcPr>
-            <w:tcW w:w="1843" w:type="dxa"/>
+            <w:tcW w:w="1782" w:type="dxa"/>
             <w:tcBorders>
               <w:top w:val="nil"/>
               <w:left w:val="nil"/>
@@ -969,14 +1103,45 @@
             </w:r>
           </w:p>
         </w:tc>
+        <w:tc>
+          <w:tcPr>
+            <w:tcW w:w="1782" w:type="dxa"/>
+            <w:tcBorders>
+              <w:top w:val="nil"/>
+              <w:left w:val="nil"/>
+              <w:bottom w:val="single" w:sz="4" w:space="0" w:color="auto"/>
+              <w:right w:val="single" w:sz="4" w:space="0" w:color="auto"/>
+            </w:tcBorders>
+            <w:shd w:val="clear" w:color="000000" w:fill="FFFFFF"/>
+          </w:tcPr>
+          <w:p>
+            <w:pPr>
+              <w:pStyle w:val="TRABALHO"/>
+              <w:jc w:val="center"/>
+              <w:rPr>
+                <w:color w:val="000000" w:themeColor="text1"/>
+                <w:lang w:eastAsia="pt-BR"/>
+              </w:rPr>
+            </w:pPr>
+            <w:hyperlink r:id="rId12" w:history="1">
+              <w:r>
+                <w:rPr>
+                  <w:rStyle w:val="Hyperlink"/>
+                  <w:lang w:eastAsia="pt-BR"/>
+                </w:rPr>
+                <w:t>Currículos</w:t>
+              </w:r>
+            </w:hyperlink>
+          </w:p>
+        </w:tc>
       </w:tr>
       <w:tr>
         <w:trPr>
-          <w:trHeight w:val="960"/>
+          <w:trHeight w:val="956"/>
         </w:trPr>
         <w:tc>
           <w:tcPr>
-            <w:tcW w:w="2551" w:type="dxa"/>
+            <w:tcW w:w="2466" w:type="dxa"/>
             <w:tcBorders>
               <w:top w:val="nil"/>
               <w:left w:val="single" w:sz="8" w:space="0" w:color="auto"/>
@@ -1005,7 +1170,7 @@
         </w:tc>
         <w:tc>
           <w:tcPr>
-            <w:tcW w:w="1843" w:type="dxa"/>
+            <w:tcW w:w="1782" w:type="dxa"/>
             <w:tcBorders>
               <w:top w:val="nil"/>
               <w:left w:val="nil"/>
@@ -1028,13 +1193,20 @@
                 <w:color w:val="000000" w:themeColor="text1"/>
                 <w:lang w:eastAsia="pt-BR"/>
               </w:rPr>
-              <w:t>Gerente de Qualidade e Auxiliar de Gerente de Requisitos.</w:t>
-            </w:r>
-          </w:p>
-        </w:tc>
-        <w:tc>
-          <w:tcPr>
-            <w:tcW w:w="3827" w:type="dxa"/>
+              <w:t>Gerente de Qual</w:t>
+            </w:r>
+            <w:r>
+              <w:rPr>
+                <w:color w:val="000000" w:themeColor="text1"/>
+                <w:lang w:eastAsia="pt-BR"/>
+              </w:rPr>
+              <w:t>idade</w:t>
+            </w:r>
+          </w:p>
+        </w:tc>
+        <w:tc>
+          <w:tcPr>
+            <w:tcW w:w="3700" w:type="dxa"/>
             <w:tcBorders>
               <w:top w:val="nil"/>
               <w:left w:val="nil"/>
@@ -1063,7 +1235,7 @@
         </w:tc>
         <w:tc>
           <w:tcPr>
-            <w:tcW w:w="1843" w:type="dxa"/>
+            <w:tcW w:w="1782" w:type="dxa"/>
             <w:tcBorders>
               <w:top w:val="nil"/>
               <w:left w:val="nil"/>
@@ -1090,14 +1262,45 @@
             </w:r>
           </w:p>
         </w:tc>
+        <w:tc>
+          <w:tcPr>
+            <w:tcW w:w="1782" w:type="dxa"/>
+            <w:tcBorders>
+              <w:top w:val="nil"/>
+              <w:left w:val="nil"/>
+              <w:bottom w:val="single" w:sz="4" w:space="0" w:color="auto"/>
+              <w:right w:val="single" w:sz="4" w:space="0" w:color="auto"/>
+            </w:tcBorders>
+            <w:shd w:val="clear" w:color="000000" w:fill="FFFFFF"/>
+          </w:tcPr>
+          <w:p>
+            <w:pPr>
+              <w:pStyle w:val="TRABALHO"/>
+              <w:jc w:val="center"/>
+              <w:rPr>
+                <w:color w:val="000000" w:themeColor="text1"/>
+                <w:lang w:eastAsia="pt-BR"/>
+              </w:rPr>
+            </w:pPr>
+            <w:hyperlink r:id="rId13" w:history="1">
+              <w:r>
+                <w:rPr>
+                  <w:rStyle w:val="Hyperlink"/>
+                  <w:lang w:eastAsia="pt-BR"/>
+                </w:rPr>
+                <w:t>Currículos</w:t>
+              </w:r>
+            </w:hyperlink>
+          </w:p>
+        </w:tc>
       </w:tr>
       <w:tr>
         <w:trPr>
-          <w:trHeight w:val="495"/>
+          <w:trHeight w:val="493"/>
         </w:trPr>
         <w:tc>
           <w:tcPr>
-            <w:tcW w:w="2551" w:type="dxa"/>
+            <w:tcW w:w="2466" w:type="dxa"/>
             <w:tcBorders>
               <w:top w:val="nil"/>
               <w:left w:val="single" w:sz="8" w:space="0" w:color="auto"/>
@@ -1115,27 +1318,18 @@
                 <w:lang w:eastAsia="pt-BR"/>
               </w:rPr>
             </w:pPr>
-            <w:proofErr w:type="spellStart"/>
             <w:r>
               <w:rPr>
                 <w:color w:val="000000" w:themeColor="text1"/>
                 <w:lang w:eastAsia="pt-BR"/>
               </w:rPr>
-              <w:t>Welder</w:t>
-            </w:r>
-            <w:proofErr w:type="spellEnd"/>
-            <w:r>
-              <w:rPr>
-                <w:color w:val="000000" w:themeColor="text1"/>
-                <w:lang w:eastAsia="pt-BR"/>
-              </w:rPr>
-              <w:t xml:space="preserve"> Divino</w:t>
-            </w:r>
-          </w:p>
-        </w:tc>
-        <w:tc>
-          <w:tcPr>
-            <w:tcW w:w="1843" w:type="dxa"/>
+              <w:t>Welder Divino</w:t>
+            </w:r>
+          </w:p>
+        </w:tc>
+        <w:tc>
+          <w:tcPr>
+            <w:tcW w:w="1782" w:type="dxa"/>
             <w:tcBorders>
               <w:top w:val="nil"/>
               <w:left w:val="nil"/>
@@ -1164,7 +1358,7 @@
         </w:tc>
         <w:tc>
           <w:tcPr>
-            <w:tcW w:w="3827" w:type="dxa"/>
+            <w:tcW w:w="3700" w:type="dxa"/>
             <w:tcBorders>
               <w:top w:val="nil"/>
               <w:left w:val="nil"/>
@@ -1193,7 +1387,7 @@
         </w:tc>
         <w:tc>
           <w:tcPr>
-            <w:tcW w:w="1843" w:type="dxa"/>
+            <w:tcW w:w="1782" w:type="dxa"/>
             <w:tcBorders>
               <w:top w:val="nil"/>
               <w:left w:val="nil"/>
@@ -1220,6 +1414,37 @@
             </w:r>
           </w:p>
         </w:tc>
+        <w:tc>
+          <w:tcPr>
+            <w:tcW w:w="1782" w:type="dxa"/>
+            <w:tcBorders>
+              <w:top w:val="nil"/>
+              <w:left w:val="nil"/>
+              <w:bottom w:val="single" w:sz="8" w:space="0" w:color="auto"/>
+              <w:right w:val="single" w:sz="4" w:space="0" w:color="auto"/>
+            </w:tcBorders>
+            <w:shd w:val="clear" w:color="000000" w:fill="FFFFFF"/>
+          </w:tcPr>
+          <w:p>
+            <w:pPr>
+              <w:pStyle w:val="TRABALHO"/>
+              <w:jc w:val="center"/>
+              <w:rPr>
+                <w:color w:val="000000" w:themeColor="text1"/>
+                <w:lang w:eastAsia="pt-BR"/>
+              </w:rPr>
+            </w:pPr>
+            <w:hyperlink r:id="rId14" w:history="1">
+              <w:r>
+                <w:rPr>
+                  <w:rStyle w:val="Hyperlink"/>
+                  <w:lang w:eastAsia="pt-BR"/>
+                </w:rPr>
+                <w:t>Currículos</w:t>
+              </w:r>
+            </w:hyperlink>
+          </w:p>
+        </w:tc>
       </w:tr>
     </w:tbl>
     <w:p>
@@ -1233,17 +1458,8 @@
         <w:rPr>
           <w:color w:val="FF0000"/>
         </w:rPr>
-        <w:lastRenderedPageBreak/>
         <w:t>* Todos os integrantes do grupo podem, por necessidade, realizar funções de qualquer membro da equipe.</w:t>
       </w:r>
-    </w:p>
-    <w:p>
-      <w:pPr>
-        <w:jc w:val="both"/>
-        <w:rPr>
-          <w:sz w:val="24"/>
-        </w:rPr>
-      </w:pPr>
     </w:p>
     <w:p>
       <w:pPr>
@@ -1340,7 +1556,7 @@
           <w:left w:w="0" w:type="dxa"/>
           <w:right w:w="0" w:type="dxa"/>
         </w:tblCellMar>
-        <w:tblLook w:val="04A0"/>
+        <w:tblLook w:val="04A0" w:firstRow="1" w:lastRow="0" w:firstColumn="1" w:lastColumn="0" w:noHBand="0" w:noVBand="1"/>
       </w:tblPr>
       <w:tblGrid>
         <w:gridCol w:w="2691"/>
@@ -1662,21 +1878,7 @@
               <w:rPr>
                 <w:szCs w:val="16"/>
               </w:rPr>
-              <w:t xml:space="preserve">Elaborar </w:t>
-            </w:r>
-            <w:proofErr w:type="spellStart"/>
-            <w:r>
-              <w:rPr>
-                <w:szCs w:val="16"/>
-              </w:rPr>
-              <w:t>templates</w:t>
-            </w:r>
-            <w:proofErr w:type="spellEnd"/>
-            <w:r>
-              <w:rPr>
-                <w:szCs w:val="16"/>
-              </w:rPr>
-              <w:t xml:space="preserve"> para serem utilizados;</w:t>
+              <w:t>Elaborar templates para serem utilizados;</w:t>
             </w:r>
           </w:p>
           <w:p>
@@ -1709,15 +1911,7 @@
               </w:rPr>
             </w:pPr>
             <w:r>
-              <w:t xml:space="preserve">Utilizar </w:t>
-            </w:r>
-            <w:proofErr w:type="spellStart"/>
-            <w:r>
-              <w:t>checklist</w:t>
-            </w:r>
-            <w:proofErr w:type="spellEnd"/>
-            <w:r>
-              <w:t xml:space="preserve"> para auxiliar nas revisões de documentos;</w:t>
+              <w:t>Utilizar checklist para auxiliar nas revisões de documentos;</w:t>
             </w:r>
           </w:p>
           <w:p>
@@ -1874,7 +2068,6 @@
                 <w:b/>
                 <w:szCs w:val="23"/>
               </w:rPr>
-              <w:lastRenderedPageBreak/>
               <w:t>Gerente de Requisitos</w:t>
             </w:r>
           </w:p>
@@ -1948,6 +2141,7 @@
               <w:rPr>
                 <w:szCs w:val="23"/>
               </w:rPr>
+              <w:lastRenderedPageBreak/>
               <w:t>Implementar, avaliar a gerência de requisitos durante o ciclo de vida do produto.</w:t>
             </w:r>
           </w:p>
@@ -1989,6 +2183,7 @@
                 <w:b/>
                 <w:szCs w:val="23"/>
               </w:rPr>
+              <w:lastRenderedPageBreak/>
               <w:t>Desenvolvedor</w:t>
             </w:r>
           </w:p>
@@ -2242,44 +2437,13 @@
               </w:numPr>
             </w:pPr>
             <w:r>
-              <w:t>Especificar uma base de tempo e um processo para a implantação das atividades do Gerenciamento da Configuração (identificação da configuração, checagem, documentação do status das mudanças, auditorias).</w:t>
-            </w:r>
-          </w:p>
-          <w:p>
-            <w:pPr>
-              <w:pStyle w:val="TRABALHO"/>
-              <w:numPr>
-                <w:ilvl w:val="0"/>
-                <w:numId w:val="3"/>
-              </w:numPr>
-            </w:pPr>
-            <w:r>
-              <w:t xml:space="preserve">Criar o desenho do sistema de gerenciamento da configuração (localização, as interfaces para o sistema e as ferramentas de suporte, </w:t>
-            </w:r>
-            <w:proofErr w:type="spellStart"/>
-            <w:r>
-              <w:t>etc</w:t>
-            </w:r>
-            <w:proofErr w:type="spellEnd"/>
-            <w:r>
-              <w:t>).</w:t>
-            </w:r>
-          </w:p>
-          <w:p>
-            <w:pPr>
-              <w:pStyle w:val="TRABALHO"/>
-              <w:numPr>
-                <w:ilvl w:val="0"/>
-                <w:numId w:val="3"/>
-              </w:numPr>
-            </w:pPr>
-            <w:r>
-              <w:t>Fornecer treinamento e orientação para os empregados.</w:t>
-            </w:r>
-          </w:p>
-          <w:p>
-            <w:pPr>
-              <w:pStyle w:val="TRABALHO"/>
+              <w:t>Determinar o objetivo e a extensão do Gerenciamento de Configuração.</w:t>
+            </w:r>
+          </w:p>
+          <w:p>
+            <w:pPr>
+              <w:pStyle w:val="TRABALHO"/>
+              <w:ind w:left="720"/>
               <w:rPr>
                 <w:szCs w:val="23"/>
               </w:rPr>
@@ -2352,7 +2516,7 @@
               </w:numPr>
             </w:pPr>
             <w:r>
-              <w:t>Determinar o objetivo e a extensão do Gerenciamento de Configuração.</w:t>
+              <w:t>Definir o processo de medição.</w:t>
             </w:r>
           </w:p>
           <w:p>
@@ -2364,9 +2528,73 @@
               </w:numPr>
             </w:pPr>
             <w:r>
-              <w:t>Definir o processo de medição.</w:t>
-            </w:r>
-          </w:p>
+              <w:t>Coletar e armazenar a medição.</w:t>
+            </w:r>
+          </w:p>
+          <w:p>
+            <w:pPr>
+              <w:pStyle w:val="TRABALHO"/>
+              <w:ind w:left="720"/>
+            </w:pPr>
+          </w:p>
+        </w:tc>
+      </w:tr>
+      <w:tr>
+        <w:trPr>
+          <w:trHeight w:val="194"/>
+        </w:trPr>
+        <w:tc>
+          <w:tcPr>
+            <w:tcW w:w="2691" w:type="dxa"/>
+            <w:tcBorders>
+              <w:top w:val="single" w:sz="4" w:space="0" w:color="CCCCCC"/>
+              <w:left w:val="single" w:sz="4" w:space="0" w:color="CCCCCC"/>
+              <w:bottom w:val="single" w:sz="4" w:space="0" w:color="CCCCCC"/>
+              <w:right w:val="single" w:sz="4" w:space="0" w:color="CCCCCC"/>
+            </w:tcBorders>
+            <w:shd w:val="clear" w:color="auto" w:fill="FFFFFF"/>
+            <w:tcMar>
+              <w:top w:w="90" w:type="dxa"/>
+              <w:left w:w="120" w:type="dxa"/>
+              <w:bottom w:w="90" w:type="dxa"/>
+              <w:right w:w="120" w:type="dxa"/>
+            </w:tcMar>
+            <w:hideMark/>
+          </w:tcPr>
+          <w:p>
+            <w:pPr>
+              <w:pStyle w:val="TRABALHO"/>
+              <w:jc w:val="center"/>
+              <w:rPr>
+                <w:b/>
+              </w:rPr>
+            </w:pPr>
+            <w:r>
+              <w:rPr>
+                <w:b/>
+              </w:rPr>
+              <w:t>Analista de Requisitos</w:t>
+            </w:r>
+          </w:p>
+        </w:tc>
+        <w:tc>
+          <w:tcPr>
+            <w:tcW w:w="7085" w:type="dxa"/>
+            <w:tcBorders>
+              <w:top w:val="single" w:sz="4" w:space="0" w:color="CCCCCC"/>
+              <w:left w:val="single" w:sz="4" w:space="0" w:color="CCCCCC"/>
+              <w:bottom w:val="single" w:sz="4" w:space="0" w:color="CCCCCC"/>
+              <w:right w:val="single" w:sz="4" w:space="0" w:color="CCCCCC"/>
+            </w:tcBorders>
+            <w:shd w:val="clear" w:color="auto" w:fill="FFFFFF"/>
+            <w:tcMar>
+              <w:top w:w="90" w:type="dxa"/>
+              <w:left w:w="120" w:type="dxa"/>
+              <w:bottom w:w="90" w:type="dxa"/>
+              <w:right w:w="120" w:type="dxa"/>
+            </w:tcMar>
+            <w:hideMark/>
+          </w:tcPr>
           <w:p>
             <w:pPr>
               <w:pStyle w:val="TRABALHO"/>
@@ -2374,9 +2602,48 @@
                 <w:ilvl w:val="0"/>
                 <w:numId w:val="3"/>
               </w:numPr>
-            </w:pPr>
-            <w:r>
-              <w:t>Coletar e armazenar a medição.</w:t>
+              <w:rPr>
+                <w:szCs w:val="23"/>
+              </w:rPr>
+            </w:pPr>
+            <w:r>
+              <w:rPr>
+                <w:szCs w:val="23"/>
+              </w:rPr>
+              <w:t>Participar na definição de resoluções de mudança;</w:t>
+            </w:r>
+          </w:p>
+          <w:p>
+            <w:pPr>
+              <w:pStyle w:val="TRABALHO"/>
+              <w:numPr>
+                <w:ilvl w:val="0"/>
+                <w:numId w:val="3"/>
+              </w:numPr>
+              <w:rPr>
+                <w:szCs w:val="23"/>
+              </w:rPr>
+            </w:pPr>
+            <w:r>
+              <w:rPr>
+                <w:szCs w:val="23"/>
+              </w:rPr>
+              <w:t xml:space="preserve">Avaliar a necessidade de mudanças de escopo e comunicá-las ao gerente de projeto como necessário; </w:t>
+            </w:r>
+          </w:p>
+          <w:p>
+            <w:pPr>
+              <w:pStyle w:val="TRABALHO"/>
+              <w:numPr>
+                <w:ilvl w:val="0"/>
+                <w:numId w:val="3"/>
+              </w:numPr>
+            </w:pPr>
+            <w:r>
+              <w:rPr>
+                <w:szCs w:val="23"/>
+              </w:rPr>
+              <w:t>Implementar, avaliar a gerência de requisitos durante o ciclo de vida do produto.</w:t>
             </w:r>
           </w:p>
         </w:tc>
@@ -2397,7 +2664,7 @@
           <w:left w:w="0" w:type="dxa"/>
           <w:right w:w="0" w:type="dxa"/>
         </w:tblCellMar>
-        <w:tblLook w:val="04A0"/>
+        <w:tblLook w:val="04A0" w:firstRow="1" w:lastRow="0" w:firstColumn="1" w:lastColumn="0" w:noHBand="0" w:noVBand="1"/>
       </w:tblPr>
       <w:tblGrid>
         <w:gridCol w:w="2691"/>
@@ -2655,7 +2922,6 @@
               <w:rPr>
                 <w:b/>
               </w:rPr>
-              <w:lastRenderedPageBreak/>
               <w:t>Outros Papéis</w:t>
             </w:r>
           </w:p>
@@ -2700,81 +2966,14 @@
           <w:sz w:val="24"/>
         </w:rPr>
       </w:pPr>
-      <w:r>
-        <w:rPr>
-          <w:noProof/>
-          <w:sz w:val="24"/>
-          <w:lang w:eastAsia="pt-BR"/>
-        </w:rPr>
-        <w:drawing>
-          <wp:anchor distT="0" distB="0" distL="114300" distR="114300" simplePos="0" relativeHeight="251659264" behindDoc="0" locked="0" layoutInCell="1" allowOverlap="0">
-            <wp:simplePos x="0" y="0"/>
-            <wp:positionH relativeFrom="column">
-              <wp:align>center</wp:align>
-            </wp:positionH>
-            <wp:positionV relativeFrom="paragraph">
-              <wp:posOffset>1051133</wp:posOffset>
-            </wp:positionV>
-            <wp:extent cx="7123100" cy="5209775"/>
-            <wp:effectExtent l="0" t="0" r="1600" b="0"/>
-            <wp:wrapSquare wrapText="bothSides"/>
-            <wp:docPr id="1" name="Imagem 3" descr="Organograma Recurso Humanos"/>
-            <wp:cNvGraphicFramePr>
-              <a:graphicFrameLocks xmlns:a="http://schemas.openxmlformats.org/drawingml/2006/main" noChangeAspect="1"/>
-            </wp:cNvGraphicFramePr>
-            <a:graphic xmlns:a="http://schemas.openxmlformats.org/drawingml/2006/main">
-              <a:graphicData uri="http://schemas.openxmlformats.org/drawingml/2006/picture">
-                <pic:pic xmlns:pic="http://schemas.openxmlformats.org/drawingml/2006/picture">
-                  <pic:nvPicPr>
-                    <pic:cNvPr id="0" name="Picture 3" descr="Organograma Recurso Humanos"/>
-                    <pic:cNvPicPr>
-                      <a:picLocks noChangeAspect="1" noChangeArrowheads="1"/>
-                    </pic:cNvPicPr>
-                  </pic:nvPicPr>
-                  <pic:blipFill>
-                    <a:blip r:embed="rId5" cstate="print"/>
-                    <a:srcRect/>
-                    <a:stretch>
-                      <a:fillRect/>
-                    </a:stretch>
-                  </pic:blipFill>
-                  <pic:spPr bwMode="auto">
-                    <a:xfrm>
-                      <a:off x="0" y="0"/>
-                      <a:ext cx="7125335" cy="5207000"/>
-                    </a:xfrm>
-                    <a:prstGeom prst="rect">
-                      <a:avLst/>
-                    </a:prstGeom>
-                    <a:noFill/>
-                    <a:ln w="9525">
-                      <a:noFill/>
-                      <a:miter lim="800000"/>
-                      <a:headEnd/>
-                      <a:tailEnd/>
-                    </a:ln>
-                  </pic:spPr>
-                </pic:pic>
-              </a:graphicData>
-            </a:graphic>
-          </wp:anchor>
-        </w:drawing>
-      </w:r>
-    </w:p>
-    <w:p>
-      <w:pPr>
-        <w:jc w:val="both"/>
-        <w:rPr>
-          <w:sz w:val="24"/>
-        </w:rPr>
-      </w:pPr>
     </w:p>
     <w:p>
       <w:pPr>
         <w:pStyle w:val="TITULOSTRABALHO"/>
       </w:pPr>
       <w:r>
-        <w:t>Papéis</w:t>
+        <w:lastRenderedPageBreak/>
+        <w:t xml:space="preserve">Perfis das Habilidades </w:t>
       </w:r>
     </w:p>
     <w:p>
@@ -2785,35 +2984,9 @@
     </w:p>
     <w:p>
       <w:pPr>
-        <w:pStyle w:val="TITULOSTRABALHO"/>
-      </w:pPr>
-      <w:bookmarkStart w:id="2" w:name="_Toc339222950"/>
-    </w:p>
-    <w:p>
-      <w:pPr>
-        <w:pStyle w:val="TITULOSTRABALHO"/>
-      </w:pPr>
-    </w:p>
-    <w:bookmarkEnd w:id="2"/>
-    <w:p>
-      <w:pPr>
-        <w:pStyle w:val="TITULOSTRABALHO"/>
-      </w:pPr>
-      <w:r>
-        <w:t xml:space="preserve">Perfis das Habilidades </w:t>
-      </w:r>
-    </w:p>
-    <w:p>
-      <w:pPr>
         <w:pStyle w:val="TRABALHO"/>
         <w:jc w:val="both"/>
       </w:pPr>
-    </w:p>
-    <w:p>
-      <w:pPr>
-        <w:pStyle w:val="TRABALHO"/>
-        <w:jc w:val="both"/>
-      </w:pPr>
       <w:r>
         <w:t>Os currículos do</w:t>
       </w:r>
@@ -2830,7 +3003,7 @@
         </w:rPr>
         <w:t> </w:t>
       </w:r>
-      <w:hyperlink r:id="rId6" w:history="1">
+      <w:hyperlink r:id="rId15" w:history="1">
         <w:r>
           <w:rPr>
             <w:rStyle w:val="Hyperlink"/>
@@ -2855,6 +3028,1166 @@
         <w:br/>
       </w:r>
       <w:r>
+        <w:t>Disponibilidade da equipe diário</w:t>
+      </w:r>
+    </w:p>
+    <w:p>
+      <w:pPr>
+        <w:pStyle w:val="TITULOSTRABALHO"/>
+      </w:pPr>
+    </w:p>
+    <w:tbl>
+      <w:tblPr>
+        <w:tblStyle w:val="TableGrid"/>
+        <w:tblW w:w="0" w:type="auto"/>
+        <w:tblLook w:val="04A0" w:firstRow="1" w:lastRow="0" w:firstColumn="1" w:lastColumn="0" w:noHBand="0" w:noVBand="1"/>
+      </w:tblPr>
+      <w:tblGrid>
+        <w:gridCol w:w="4322"/>
+        <w:gridCol w:w="4322"/>
+      </w:tblGrid>
+      <w:tr>
+        <w:tc>
+          <w:tcPr>
+            <w:tcW w:w="4322" w:type="dxa"/>
+            <w:shd w:val="clear" w:color="auto" w:fill="D9D9D9" w:themeFill="background1" w:themeFillShade="D9"/>
+          </w:tcPr>
+          <w:p>
+            <w:pPr>
+              <w:pStyle w:val="Heading1"/>
+              <w:rPr>
+                <w:rFonts w:ascii="Arial" w:hAnsi="Arial" w:cs="Arial"/>
+                <w:sz w:val="24"/>
+                <w:szCs w:val="24"/>
+              </w:rPr>
+            </w:pPr>
+            <w:r>
+              <w:rPr>
+                <w:rFonts w:ascii="Arial" w:hAnsi="Arial" w:cs="Arial"/>
+                <w:sz w:val="24"/>
+                <w:szCs w:val="24"/>
+              </w:rPr>
+              <w:t>Equipe</w:t>
+            </w:r>
+          </w:p>
+        </w:tc>
+        <w:tc>
+          <w:tcPr>
+            <w:tcW w:w="4322" w:type="dxa"/>
+            <w:shd w:val="clear" w:color="auto" w:fill="D9D9D9" w:themeFill="background1" w:themeFillShade="D9"/>
+          </w:tcPr>
+          <w:p>
+            <w:pPr>
+              <w:pStyle w:val="Heading1"/>
+              <w:rPr>
+                <w:rFonts w:ascii="Arial" w:hAnsi="Arial" w:cs="Arial"/>
+                <w:sz w:val="24"/>
+                <w:szCs w:val="24"/>
+              </w:rPr>
+            </w:pPr>
+            <w:r>
+              <w:rPr>
+                <w:rFonts w:ascii="Arial" w:hAnsi="Arial" w:cs="Arial"/>
+                <w:sz w:val="24"/>
+                <w:szCs w:val="24"/>
+              </w:rPr>
+              <w:t>Tempo disponível</w:t>
+            </w:r>
+            <w:r>
+              <w:rPr>
+                <w:rFonts w:ascii="Arial" w:hAnsi="Arial" w:cs="Arial"/>
+                <w:sz w:val="24"/>
+                <w:szCs w:val="24"/>
+              </w:rPr>
+              <w:t xml:space="preserve"> diário</w:t>
+            </w:r>
+          </w:p>
+        </w:tc>
+      </w:tr>
+      <w:tr>
+        <w:tc>
+          <w:tcPr>
+            <w:tcW w:w="4322" w:type="dxa"/>
+          </w:tcPr>
+          <w:p>
+            <w:pPr>
+              <w:pStyle w:val="Heading1"/>
+              <w:jc w:val="left"/>
+              <w:rPr>
+                <w:rFonts w:ascii="Arial" w:hAnsi="Arial" w:cs="Arial"/>
+                <w:sz w:val="24"/>
+                <w:szCs w:val="24"/>
+              </w:rPr>
+            </w:pPr>
+            <w:r>
+              <w:rPr>
+                <w:rFonts w:ascii="Arial" w:hAnsi="Arial" w:cs="Arial"/>
+                <w:sz w:val="24"/>
+                <w:szCs w:val="24"/>
+              </w:rPr>
+              <w:t>Roger F</w:t>
+            </w:r>
+            <w:r>
+              <w:rPr>
+                <w:rFonts w:ascii="Arial" w:hAnsi="Arial" w:cs="Arial"/>
+                <w:sz w:val="24"/>
+                <w:szCs w:val="24"/>
+              </w:rPr>
+              <w:t>ugisse</w:t>
+            </w:r>
+          </w:p>
+        </w:tc>
+        <w:tc>
+          <w:tcPr>
+            <w:tcW w:w="4322" w:type="dxa"/>
+          </w:tcPr>
+          <w:p>
+            <w:pPr>
+              <w:pStyle w:val="Heading1"/>
+              <w:jc w:val="right"/>
+              <w:rPr>
+                <w:rFonts w:ascii="Arial" w:hAnsi="Arial" w:cs="Arial"/>
+                <w:sz w:val="24"/>
+                <w:szCs w:val="24"/>
+              </w:rPr>
+            </w:pPr>
+            <w:r>
+              <w:rPr>
+                <w:rFonts w:ascii="Arial" w:hAnsi="Arial" w:cs="Arial"/>
+                <w:sz w:val="24"/>
+                <w:szCs w:val="24"/>
+              </w:rPr>
+              <w:t>3 horas</w:t>
+            </w:r>
+          </w:p>
+        </w:tc>
+      </w:tr>
+      <w:tr>
+        <w:tc>
+          <w:tcPr>
+            <w:tcW w:w="4322" w:type="dxa"/>
+          </w:tcPr>
+          <w:p>
+            <w:pPr>
+              <w:pStyle w:val="Heading1"/>
+              <w:jc w:val="left"/>
+              <w:rPr>
+                <w:rFonts w:ascii="Arial" w:hAnsi="Arial" w:cs="Arial"/>
+                <w:sz w:val="24"/>
+                <w:szCs w:val="24"/>
+              </w:rPr>
+            </w:pPr>
+            <w:r>
+              <w:rPr>
+                <w:rFonts w:ascii="Arial" w:hAnsi="Arial" w:cs="Arial"/>
+                <w:sz w:val="24"/>
+                <w:szCs w:val="24"/>
+              </w:rPr>
+              <w:t>Rhawan Brenner</w:t>
+            </w:r>
+          </w:p>
+        </w:tc>
+        <w:tc>
+          <w:tcPr>
+            <w:tcW w:w="4322" w:type="dxa"/>
+          </w:tcPr>
+          <w:p>
+            <w:pPr>
+              <w:pStyle w:val="Heading1"/>
+              <w:jc w:val="right"/>
+              <w:rPr>
+                <w:rFonts w:ascii="Arial" w:hAnsi="Arial" w:cs="Arial"/>
+                <w:sz w:val="24"/>
+                <w:szCs w:val="24"/>
+              </w:rPr>
+            </w:pPr>
+            <w:r>
+              <w:rPr>
+                <w:rFonts w:ascii="Arial" w:hAnsi="Arial" w:cs="Arial"/>
+                <w:sz w:val="24"/>
+                <w:szCs w:val="24"/>
+              </w:rPr>
+              <w:t>2 horas</w:t>
+            </w:r>
+          </w:p>
+        </w:tc>
+      </w:tr>
+      <w:tr>
+        <w:tc>
+          <w:tcPr>
+            <w:tcW w:w="4322" w:type="dxa"/>
+          </w:tcPr>
+          <w:p>
+            <w:pPr>
+              <w:pStyle w:val="Heading1"/>
+              <w:jc w:val="left"/>
+              <w:rPr>
+                <w:rFonts w:ascii="Arial" w:hAnsi="Arial" w:cs="Arial"/>
+                <w:sz w:val="24"/>
+                <w:szCs w:val="24"/>
+              </w:rPr>
+            </w:pPr>
+            <w:r>
+              <w:rPr>
+                <w:rFonts w:ascii="Arial" w:hAnsi="Arial" w:cs="Arial"/>
+                <w:sz w:val="24"/>
+                <w:szCs w:val="24"/>
+              </w:rPr>
+              <w:t>Douglas Nomizo</w:t>
+            </w:r>
+          </w:p>
+        </w:tc>
+        <w:tc>
+          <w:tcPr>
+            <w:tcW w:w="4322" w:type="dxa"/>
+          </w:tcPr>
+          <w:p>
+            <w:pPr>
+              <w:pStyle w:val="Heading1"/>
+              <w:jc w:val="right"/>
+              <w:rPr>
+                <w:rFonts w:ascii="Arial" w:hAnsi="Arial" w:cs="Arial"/>
+                <w:sz w:val="24"/>
+                <w:szCs w:val="24"/>
+              </w:rPr>
+            </w:pPr>
+            <w:r>
+              <w:rPr>
+                <w:rFonts w:ascii="Arial" w:hAnsi="Arial" w:cs="Arial"/>
+                <w:sz w:val="24"/>
+                <w:szCs w:val="24"/>
+              </w:rPr>
+              <w:t>5 horas</w:t>
+            </w:r>
+          </w:p>
+        </w:tc>
+      </w:tr>
+      <w:tr>
+        <w:tc>
+          <w:tcPr>
+            <w:tcW w:w="4322" w:type="dxa"/>
+          </w:tcPr>
+          <w:p>
+            <w:pPr>
+              <w:pStyle w:val="Heading1"/>
+              <w:jc w:val="left"/>
+              <w:rPr>
+                <w:rFonts w:ascii="Arial" w:hAnsi="Arial" w:cs="Arial"/>
+                <w:sz w:val="24"/>
+                <w:szCs w:val="24"/>
+              </w:rPr>
+            </w:pPr>
+            <w:r>
+              <w:rPr>
+                <w:rFonts w:ascii="Arial" w:hAnsi="Arial" w:cs="Arial"/>
+                <w:sz w:val="24"/>
+                <w:szCs w:val="24"/>
+              </w:rPr>
+              <w:t>Breno Viana</w:t>
+            </w:r>
+          </w:p>
+        </w:tc>
+        <w:tc>
+          <w:tcPr>
+            <w:tcW w:w="4322" w:type="dxa"/>
+          </w:tcPr>
+          <w:p>
+            <w:pPr>
+              <w:pStyle w:val="Heading1"/>
+              <w:jc w:val="right"/>
+              <w:rPr>
+                <w:rFonts w:ascii="Arial" w:hAnsi="Arial" w:cs="Arial"/>
+                <w:sz w:val="24"/>
+                <w:szCs w:val="24"/>
+              </w:rPr>
+            </w:pPr>
+            <w:r>
+              <w:rPr>
+                <w:rFonts w:ascii="Arial" w:hAnsi="Arial" w:cs="Arial"/>
+                <w:sz w:val="24"/>
+                <w:szCs w:val="24"/>
+              </w:rPr>
+              <w:t>2 horas</w:t>
+            </w:r>
+          </w:p>
+        </w:tc>
+      </w:tr>
+      <w:tr>
+        <w:tc>
+          <w:tcPr>
+            <w:tcW w:w="4322" w:type="dxa"/>
+          </w:tcPr>
+          <w:p>
+            <w:pPr>
+              <w:pStyle w:val="Heading1"/>
+              <w:jc w:val="left"/>
+              <w:rPr>
+                <w:rFonts w:ascii="Arial" w:hAnsi="Arial" w:cs="Arial"/>
+                <w:sz w:val="24"/>
+                <w:szCs w:val="24"/>
+              </w:rPr>
+            </w:pPr>
+            <w:r>
+              <w:rPr>
+                <w:rFonts w:ascii="Arial" w:hAnsi="Arial" w:cs="Arial"/>
+                <w:sz w:val="24"/>
+                <w:szCs w:val="24"/>
+              </w:rPr>
+              <w:t>Welder Divino</w:t>
+            </w:r>
+          </w:p>
+        </w:tc>
+        <w:tc>
+          <w:tcPr>
+            <w:tcW w:w="4322" w:type="dxa"/>
+          </w:tcPr>
+          <w:p>
+            <w:pPr>
+              <w:pStyle w:val="Heading1"/>
+              <w:jc w:val="right"/>
+              <w:rPr>
+                <w:rFonts w:ascii="Arial" w:hAnsi="Arial" w:cs="Arial"/>
+                <w:sz w:val="24"/>
+                <w:szCs w:val="24"/>
+              </w:rPr>
+            </w:pPr>
+            <w:r>
+              <w:rPr>
+                <w:rFonts w:ascii="Arial" w:hAnsi="Arial" w:cs="Arial"/>
+                <w:sz w:val="24"/>
+                <w:szCs w:val="24"/>
+              </w:rPr>
+              <w:t>2 horas</w:t>
+            </w:r>
+          </w:p>
+        </w:tc>
+      </w:tr>
+      <w:tr>
+        <w:tc>
+          <w:tcPr>
+            <w:tcW w:w="4322" w:type="dxa"/>
+          </w:tcPr>
+          <w:p>
+            <w:pPr>
+              <w:pStyle w:val="Heading1"/>
+              <w:jc w:val="left"/>
+              <w:rPr>
+                <w:rFonts w:ascii="Arial" w:hAnsi="Arial" w:cs="Arial"/>
+                <w:sz w:val="24"/>
+                <w:szCs w:val="24"/>
+              </w:rPr>
+            </w:pPr>
+            <w:r>
+              <w:rPr>
+                <w:rFonts w:ascii="Arial" w:hAnsi="Arial" w:cs="Arial"/>
+                <w:sz w:val="24"/>
+                <w:szCs w:val="24"/>
+              </w:rPr>
+              <w:t>Graciano Alves</w:t>
+            </w:r>
+          </w:p>
+        </w:tc>
+        <w:tc>
+          <w:tcPr>
+            <w:tcW w:w="4322" w:type="dxa"/>
+          </w:tcPr>
+          <w:p>
+            <w:pPr>
+              <w:pStyle w:val="Heading1"/>
+              <w:jc w:val="right"/>
+              <w:rPr>
+                <w:rFonts w:ascii="Arial" w:hAnsi="Arial" w:cs="Arial"/>
+                <w:sz w:val="24"/>
+                <w:szCs w:val="24"/>
+              </w:rPr>
+            </w:pPr>
+            <w:r>
+              <w:rPr>
+                <w:rFonts w:ascii="Arial" w:hAnsi="Arial" w:cs="Arial"/>
+                <w:sz w:val="24"/>
+                <w:szCs w:val="24"/>
+              </w:rPr>
+              <w:t>2 horas</w:t>
+            </w:r>
+          </w:p>
+        </w:tc>
+      </w:tr>
+      <w:tr>
+        <w:tc>
+          <w:tcPr>
+            <w:tcW w:w="4322" w:type="dxa"/>
+          </w:tcPr>
+          <w:p>
+            <w:pPr>
+              <w:pStyle w:val="Heading1"/>
+              <w:jc w:val="left"/>
+              <w:rPr>
+                <w:rFonts w:ascii="Arial" w:hAnsi="Arial" w:cs="Arial"/>
+                <w:sz w:val="24"/>
+                <w:szCs w:val="24"/>
+              </w:rPr>
+            </w:pPr>
+            <w:r>
+              <w:rPr>
+                <w:rFonts w:ascii="Arial" w:hAnsi="Arial" w:cs="Arial"/>
+                <w:sz w:val="24"/>
+                <w:szCs w:val="24"/>
+              </w:rPr>
+              <w:t>Filipe Godoi</w:t>
+            </w:r>
+          </w:p>
+        </w:tc>
+        <w:tc>
+          <w:tcPr>
+            <w:tcW w:w="4322" w:type="dxa"/>
+          </w:tcPr>
+          <w:p>
+            <w:pPr>
+              <w:pStyle w:val="Heading1"/>
+              <w:jc w:val="right"/>
+              <w:rPr>
+                <w:rFonts w:ascii="Arial" w:hAnsi="Arial" w:cs="Arial"/>
+                <w:sz w:val="24"/>
+                <w:szCs w:val="24"/>
+              </w:rPr>
+            </w:pPr>
+            <w:r>
+              <w:rPr>
+                <w:rFonts w:ascii="Arial" w:hAnsi="Arial" w:cs="Arial"/>
+                <w:sz w:val="24"/>
+                <w:szCs w:val="24"/>
+              </w:rPr>
+              <w:t>2 horas</w:t>
+            </w:r>
+          </w:p>
+        </w:tc>
+      </w:tr>
+    </w:tbl>
+    <w:p>
+      <w:pPr>
+        <w:pStyle w:val="TITULOSTRABALHO"/>
+      </w:pPr>
+    </w:p>
+    <w:p>
+      <w:pPr>
+        <w:pStyle w:val="TITULOSTRABALHO"/>
+      </w:pPr>
+      <w:r>
+        <w:t>Matriz de Comunicações</w:t>
+      </w:r>
+    </w:p>
+    <w:p>
+      <w:pPr>
+        <w:pStyle w:val="TITULOSTRABALHO"/>
+      </w:pPr>
+    </w:p>
+    <w:p>
+      <w:pPr>
+        <w:jc w:val="both"/>
+        <w:rPr>
+          <w:rFonts w:ascii="Arial" w:hAnsi="Arial" w:cs="Arial"/>
+          <w:b/>
+          <w:smallCaps/>
+          <w:sz w:val="24"/>
+          <w:szCs w:val="24"/>
+        </w:rPr>
+      </w:pPr>
+    </w:p>
+    <w:tbl>
+      <w:tblPr>
+        <w:tblStyle w:val="TableGrid"/>
+        <w:tblW w:w="0" w:type="auto"/>
+        <w:jc w:val="center"/>
+        <w:tblLayout w:type="fixed"/>
+        <w:tblLook w:val="00BF" w:firstRow="1" w:lastRow="0" w:firstColumn="1" w:lastColumn="0" w:noHBand="0" w:noVBand="0"/>
+      </w:tblPr>
+      <w:tblGrid>
+        <w:gridCol w:w="2736"/>
+        <w:gridCol w:w="1872"/>
+        <w:gridCol w:w="1602"/>
+        <w:gridCol w:w="1755"/>
+        <w:gridCol w:w="1647"/>
+      </w:tblGrid>
+      <w:tr>
+        <w:trPr>
+          <w:jc w:val="center"/>
+        </w:trPr>
+        <w:tc>
+          <w:tcPr>
+            <w:tcW w:w="2736" w:type="dxa"/>
+            <w:shd w:val="clear" w:color="auto" w:fill="D9D9D9"/>
+            <w:vAlign w:val="center"/>
+          </w:tcPr>
+          <w:p>
+            <w:pPr>
+              <w:jc w:val="center"/>
+              <w:rPr>
+                <w:rFonts w:ascii="Arial" w:hAnsi="Arial" w:cs="Arial"/>
+                <w:b/>
+                <w:sz w:val="24"/>
+                <w:szCs w:val="24"/>
+              </w:rPr>
+            </w:pPr>
+            <w:r>
+              <w:rPr>
+                <w:rFonts w:ascii="Arial" w:hAnsi="Arial" w:cs="Arial"/>
+                <w:b/>
+                <w:sz w:val="24"/>
+                <w:szCs w:val="24"/>
+              </w:rPr>
+              <w:t>Objetivo de comunicação</w:t>
+            </w:r>
+          </w:p>
+        </w:tc>
+        <w:tc>
+          <w:tcPr>
+            <w:tcW w:w="1872" w:type="dxa"/>
+            <w:shd w:val="clear" w:color="auto" w:fill="D9D9D9"/>
+            <w:vAlign w:val="center"/>
+          </w:tcPr>
+          <w:p>
+            <w:pPr>
+              <w:jc w:val="center"/>
+              <w:rPr>
+                <w:rFonts w:ascii="Arial" w:hAnsi="Arial" w:cs="Arial"/>
+                <w:b/>
+                <w:sz w:val="24"/>
+                <w:szCs w:val="24"/>
+              </w:rPr>
+            </w:pPr>
+            <w:r>
+              <w:rPr>
+                <w:rFonts w:ascii="Arial" w:hAnsi="Arial" w:cs="Arial"/>
+                <w:b/>
+                <w:sz w:val="24"/>
+                <w:szCs w:val="24"/>
+              </w:rPr>
+              <w:t>Tipo</w:t>
+            </w:r>
+          </w:p>
+        </w:tc>
+        <w:tc>
+          <w:tcPr>
+            <w:tcW w:w="1602" w:type="dxa"/>
+            <w:shd w:val="clear" w:color="auto" w:fill="D9D9D9"/>
+            <w:vAlign w:val="center"/>
+          </w:tcPr>
+          <w:p>
+            <w:pPr>
+              <w:jc w:val="center"/>
+              <w:rPr>
+                <w:rFonts w:ascii="Arial" w:hAnsi="Arial" w:cs="Arial"/>
+                <w:b/>
+                <w:sz w:val="24"/>
+                <w:szCs w:val="24"/>
+              </w:rPr>
+            </w:pPr>
+            <w:r>
+              <w:rPr>
+                <w:rFonts w:ascii="Arial" w:hAnsi="Arial" w:cs="Arial"/>
+                <w:b/>
+                <w:sz w:val="24"/>
+                <w:szCs w:val="24"/>
+              </w:rPr>
+              <w:t>Freqüência</w:t>
+            </w:r>
+          </w:p>
+        </w:tc>
+        <w:tc>
+          <w:tcPr>
+            <w:tcW w:w="1755" w:type="dxa"/>
+            <w:shd w:val="clear" w:color="auto" w:fill="D9D9D9"/>
+            <w:vAlign w:val="center"/>
+          </w:tcPr>
+          <w:p>
+            <w:pPr>
+              <w:jc w:val="center"/>
+              <w:rPr>
+                <w:rFonts w:ascii="Arial" w:hAnsi="Arial" w:cs="Arial"/>
+                <w:b/>
+                <w:sz w:val="24"/>
+                <w:szCs w:val="24"/>
+              </w:rPr>
+            </w:pPr>
+            <w:r>
+              <w:rPr>
+                <w:rFonts w:ascii="Arial" w:hAnsi="Arial" w:cs="Arial"/>
+                <w:b/>
+                <w:sz w:val="24"/>
+                <w:szCs w:val="24"/>
+              </w:rPr>
+              <w:t>Público</w:t>
+            </w:r>
+          </w:p>
+        </w:tc>
+        <w:tc>
+          <w:tcPr>
+            <w:tcW w:w="1647" w:type="dxa"/>
+            <w:shd w:val="clear" w:color="auto" w:fill="D9D9D9"/>
+            <w:vAlign w:val="center"/>
+          </w:tcPr>
+          <w:p>
+            <w:pPr>
+              <w:jc w:val="center"/>
+              <w:rPr>
+                <w:rFonts w:ascii="Arial" w:hAnsi="Arial" w:cs="Arial"/>
+                <w:b/>
+                <w:sz w:val="24"/>
+                <w:szCs w:val="24"/>
+              </w:rPr>
+            </w:pPr>
+            <w:r>
+              <w:rPr>
+                <w:rFonts w:ascii="Arial" w:hAnsi="Arial" w:cs="Arial"/>
+                <w:b/>
+                <w:sz w:val="24"/>
+                <w:szCs w:val="24"/>
+              </w:rPr>
+              <w:t>Entrega</w:t>
+            </w:r>
+          </w:p>
+        </w:tc>
+      </w:tr>
+      <w:tr>
+        <w:trPr>
+          <w:jc w:val="center"/>
+        </w:trPr>
+        <w:tc>
+          <w:tcPr>
+            <w:tcW w:w="2736" w:type="dxa"/>
+          </w:tcPr>
+          <w:p>
+            <w:pPr>
+              <w:rPr>
+                <w:rFonts w:ascii="Arial" w:hAnsi="Arial" w:cs="Arial"/>
+                <w:sz w:val="24"/>
+                <w:szCs w:val="24"/>
+              </w:rPr>
+            </w:pPr>
+            <w:r>
+              <w:rPr>
+                <w:rFonts w:ascii="Arial" w:hAnsi="Arial" w:cs="Arial"/>
+                <w:sz w:val="24"/>
+                <w:szCs w:val="24"/>
+              </w:rPr>
+              <w:t>Apresentar a equipe e o projeto. Rever os objetivos do projeto e abordagem de gestão.</w:t>
+            </w:r>
+          </w:p>
+          <w:p>
+            <w:pPr>
+              <w:rPr>
+                <w:rFonts w:ascii="Arial" w:hAnsi="Arial" w:cs="Arial"/>
+                <w:sz w:val="24"/>
+                <w:szCs w:val="24"/>
+              </w:rPr>
+            </w:pPr>
+          </w:p>
+        </w:tc>
+        <w:tc>
+          <w:tcPr>
+            <w:tcW w:w="1872" w:type="dxa"/>
+          </w:tcPr>
+          <w:p>
+            <w:pPr>
+              <w:numPr>
+                <w:ilvl w:val="0"/>
+                <w:numId w:val="5"/>
+              </w:numPr>
+              <w:tabs>
+                <w:tab w:val="num" w:pos="162"/>
+              </w:tabs>
+              <w:ind w:left="162" w:hanging="162"/>
+              <w:rPr>
+                <w:rFonts w:ascii="Arial" w:hAnsi="Arial" w:cs="Arial"/>
+                <w:sz w:val="24"/>
+                <w:szCs w:val="24"/>
+              </w:rPr>
+            </w:pPr>
+            <w:r>
+              <w:rPr>
+                <w:rFonts w:ascii="Arial" w:hAnsi="Arial" w:cs="Arial"/>
+                <w:sz w:val="24"/>
+                <w:szCs w:val="24"/>
+              </w:rPr>
+              <w:t>Face a Face</w:t>
+            </w:r>
+          </w:p>
+        </w:tc>
+        <w:tc>
+          <w:tcPr>
+            <w:tcW w:w="1602" w:type="dxa"/>
+            <w:vAlign w:val="center"/>
+          </w:tcPr>
+          <w:p>
+            <w:pPr>
+              <w:rPr>
+                <w:rFonts w:ascii="Arial" w:hAnsi="Arial" w:cs="Arial"/>
+                <w:sz w:val="24"/>
+                <w:szCs w:val="24"/>
+              </w:rPr>
+            </w:pPr>
+            <w:r>
+              <w:rPr>
+                <w:rFonts w:ascii="Arial" w:hAnsi="Arial" w:cs="Arial"/>
+                <w:sz w:val="24"/>
+                <w:szCs w:val="24"/>
+              </w:rPr>
+              <w:t>Uma vez por semana</w:t>
+            </w:r>
+          </w:p>
+        </w:tc>
+        <w:tc>
+          <w:tcPr>
+            <w:tcW w:w="1755" w:type="dxa"/>
+          </w:tcPr>
+          <w:p>
+            <w:pPr>
+              <w:numPr>
+                <w:ilvl w:val="0"/>
+                <w:numId w:val="5"/>
+              </w:numPr>
+              <w:tabs>
+                <w:tab w:val="num" w:pos="162"/>
+              </w:tabs>
+              <w:ind w:left="162" w:hanging="162"/>
+              <w:rPr>
+                <w:rFonts w:ascii="Arial" w:hAnsi="Arial" w:cs="Arial"/>
+                <w:sz w:val="24"/>
+                <w:szCs w:val="24"/>
+              </w:rPr>
+            </w:pPr>
+            <w:r>
+              <w:rPr>
+                <w:rFonts w:ascii="Arial" w:hAnsi="Arial" w:cs="Arial"/>
+                <w:sz w:val="24"/>
+                <w:szCs w:val="24"/>
+              </w:rPr>
+              <w:t>Equipe de Projeto Corruptos</w:t>
+            </w:r>
+          </w:p>
+          <w:p>
+            <w:pPr>
+              <w:rPr>
+                <w:rFonts w:ascii="Arial" w:hAnsi="Arial" w:cs="Arial"/>
+                <w:sz w:val="24"/>
+                <w:szCs w:val="24"/>
+              </w:rPr>
+            </w:pPr>
+          </w:p>
+        </w:tc>
+        <w:tc>
+          <w:tcPr>
+            <w:tcW w:w="1647" w:type="dxa"/>
+            <w:vAlign w:val="center"/>
+          </w:tcPr>
+          <w:p>
+            <w:pPr>
+              <w:numPr>
+                <w:ilvl w:val="0"/>
+                <w:numId w:val="5"/>
+              </w:numPr>
+              <w:tabs>
+                <w:tab w:val="num" w:pos="162"/>
+              </w:tabs>
+              <w:ind w:left="162" w:hanging="162"/>
+              <w:rPr>
+                <w:rFonts w:ascii="Arial" w:hAnsi="Arial" w:cs="Arial"/>
+                <w:sz w:val="24"/>
+                <w:szCs w:val="24"/>
+              </w:rPr>
+            </w:pPr>
+            <w:r>
+              <w:rPr>
+                <w:rFonts w:ascii="Arial" w:hAnsi="Arial" w:cs="Arial"/>
+                <w:sz w:val="24"/>
+                <w:szCs w:val="24"/>
+              </w:rPr>
+              <w:t>Atas de Reunião</w:t>
+            </w:r>
+          </w:p>
+        </w:tc>
+      </w:tr>
+      <w:tr>
+        <w:trPr>
+          <w:jc w:val="center"/>
+        </w:trPr>
+        <w:tc>
+          <w:tcPr>
+            <w:tcW w:w="2736" w:type="dxa"/>
+          </w:tcPr>
+          <w:p>
+            <w:pPr>
+              <w:rPr>
+                <w:rFonts w:ascii="Arial" w:hAnsi="Arial" w:cs="Arial"/>
+                <w:sz w:val="24"/>
+                <w:szCs w:val="24"/>
+              </w:rPr>
+            </w:pPr>
+            <w:r>
+              <w:rPr>
+                <w:rFonts w:ascii="Arial" w:hAnsi="Arial" w:cs="Arial"/>
+                <w:sz w:val="24"/>
+                <w:szCs w:val="24"/>
+              </w:rPr>
+              <w:t>Discutir e desenvolver soluções técnicas de projeto para o projeto.</w:t>
+            </w:r>
+          </w:p>
+        </w:tc>
+        <w:tc>
+          <w:tcPr>
+            <w:tcW w:w="1872" w:type="dxa"/>
+            <w:vAlign w:val="center"/>
+          </w:tcPr>
+          <w:p>
+            <w:pPr>
+              <w:numPr>
+                <w:ilvl w:val="0"/>
+                <w:numId w:val="5"/>
+              </w:numPr>
+              <w:tabs>
+                <w:tab w:val="num" w:pos="162"/>
+              </w:tabs>
+              <w:ind w:left="162" w:hanging="162"/>
+              <w:rPr>
+                <w:rFonts w:ascii="Arial" w:hAnsi="Arial" w:cs="Arial"/>
+                <w:sz w:val="24"/>
+                <w:szCs w:val="24"/>
+              </w:rPr>
+            </w:pPr>
+            <w:r>
+              <w:rPr>
+                <w:rFonts w:ascii="Arial" w:hAnsi="Arial" w:cs="Arial"/>
+                <w:sz w:val="24"/>
+                <w:szCs w:val="24"/>
+              </w:rPr>
+              <w:t>Face a Face</w:t>
+            </w:r>
+          </w:p>
+          <w:p>
+            <w:pPr>
+              <w:numPr>
+                <w:ilvl w:val="0"/>
+                <w:numId w:val="5"/>
+              </w:numPr>
+              <w:tabs>
+                <w:tab w:val="num" w:pos="162"/>
+              </w:tabs>
+              <w:ind w:left="162" w:hanging="162"/>
+              <w:rPr>
+                <w:rFonts w:ascii="Arial" w:hAnsi="Arial" w:cs="Arial"/>
+                <w:sz w:val="24"/>
+                <w:szCs w:val="24"/>
+              </w:rPr>
+            </w:pPr>
+            <w:r>
+              <w:rPr>
+                <w:rFonts w:ascii="Arial" w:hAnsi="Arial" w:cs="Arial"/>
+                <w:sz w:val="24"/>
+                <w:szCs w:val="24"/>
+              </w:rPr>
+              <w:t>Email</w:t>
+            </w:r>
+          </w:p>
+          <w:p>
+            <w:pPr>
+              <w:rPr>
+                <w:rFonts w:ascii="Arial" w:hAnsi="Arial" w:cs="Arial"/>
+                <w:sz w:val="24"/>
+                <w:szCs w:val="24"/>
+              </w:rPr>
+            </w:pPr>
+          </w:p>
+          <w:p>
+            <w:pPr>
+              <w:rPr>
+                <w:rFonts w:ascii="Arial" w:hAnsi="Arial" w:cs="Arial"/>
+                <w:sz w:val="24"/>
+                <w:szCs w:val="24"/>
+              </w:rPr>
+            </w:pPr>
+          </w:p>
+        </w:tc>
+        <w:tc>
+          <w:tcPr>
+            <w:tcW w:w="1602" w:type="dxa"/>
+            <w:vAlign w:val="center"/>
+          </w:tcPr>
+          <w:p>
+            <w:pPr>
+              <w:rPr>
+                <w:rFonts w:ascii="Arial" w:hAnsi="Arial" w:cs="Arial"/>
+                <w:sz w:val="24"/>
+                <w:szCs w:val="24"/>
+              </w:rPr>
+            </w:pPr>
+            <w:r>
+              <w:rPr>
+                <w:rFonts w:ascii="Arial" w:hAnsi="Arial" w:cs="Arial"/>
+                <w:sz w:val="24"/>
+                <w:szCs w:val="24"/>
+              </w:rPr>
+              <w:t>Quando Necessário</w:t>
+            </w:r>
+          </w:p>
+        </w:tc>
+        <w:tc>
+          <w:tcPr>
+            <w:tcW w:w="1755" w:type="dxa"/>
+          </w:tcPr>
+          <w:p>
+            <w:pPr>
+              <w:numPr>
+                <w:ilvl w:val="0"/>
+                <w:numId w:val="5"/>
+              </w:numPr>
+              <w:tabs>
+                <w:tab w:val="num" w:pos="162"/>
+              </w:tabs>
+              <w:ind w:left="162" w:hanging="162"/>
+              <w:rPr>
+                <w:rFonts w:ascii="Arial" w:hAnsi="Arial" w:cs="Arial"/>
+                <w:sz w:val="24"/>
+                <w:szCs w:val="24"/>
+              </w:rPr>
+            </w:pPr>
+            <w:r>
+              <w:rPr>
+                <w:rFonts w:ascii="Arial" w:hAnsi="Arial" w:cs="Arial"/>
+                <w:sz w:val="24"/>
+                <w:szCs w:val="24"/>
+              </w:rPr>
+              <w:t>Projeto Técnico Pessoal</w:t>
+            </w:r>
+          </w:p>
+        </w:tc>
+        <w:tc>
+          <w:tcPr>
+            <w:tcW w:w="1647" w:type="dxa"/>
+          </w:tcPr>
+          <w:p>
+            <w:pPr>
+              <w:numPr>
+                <w:ilvl w:val="0"/>
+                <w:numId w:val="5"/>
+              </w:numPr>
+              <w:tabs>
+                <w:tab w:val="num" w:pos="162"/>
+                <w:tab w:val="num" w:pos="252"/>
+              </w:tabs>
+              <w:ind w:left="162" w:hanging="162"/>
+              <w:rPr>
+                <w:rFonts w:ascii="Arial" w:hAnsi="Arial" w:cs="Arial"/>
+                <w:sz w:val="24"/>
+                <w:szCs w:val="24"/>
+              </w:rPr>
+            </w:pPr>
+            <w:r>
+              <w:rPr>
+                <w:rFonts w:ascii="Arial" w:hAnsi="Arial" w:cs="Arial"/>
+                <w:sz w:val="24"/>
+                <w:szCs w:val="24"/>
+              </w:rPr>
+              <w:t>Atas de Reunião</w:t>
+            </w:r>
+          </w:p>
+        </w:tc>
+      </w:tr>
+      <w:tr>
+        <w:trPr>
+          <w:jc w:val="center"/>
+        </w:trPr>
+        <w:tc>
+          <w:tcPr>
+            <w:tcW w:w="2736" w:type="dxa"/>
+          </w:tcPr>
+          <w:p>
+            <w:pPr>
+              <w:rPr>
+                <w:rFonts w:ascii="Arial" w:hAnsi="Arial" w:cs="Arial"/>
+                <w:sz w:val="24"/>
+                <w:szCs w:val="24"/>
+              </w:rPr>
+            </w:pPr>
+            <w:r>
+              <w:rPr>
+                <w:rFonts w:ascii="Arial" w:hAnsi="Arial" w:cs="Arial"/>
+                <w:sz w:val="24"/>
+                <w:szCs w:val="24"/>
+              </w:rPr>
+              <w:t>Relatar o status do projeto, incluindo atividades, de progresso, custos e questões.</w:t>
+            </w:r>
+          </w:p>
+        </w:tc>
+        <w:tc>
+          <w:tcPr>
+            <w:tcW w:w="1872" w:type="dxa"/>
+          </w:tcPr>
+          <w:p>
+            <w:pPr>
+              <w:numPr>
+                <w:ilvl w:val="0"/>
+                <w:numId w:val="5"/>
+              </w:numPr>
+              <w:tabs>
+                <w:tab w:val="num" w:pos="162"/>
+              </w:tabs>
+              <w:ind w:left="162" w:hanging="162"/>
+              <w:rPr>
+                <w:rFonts w:ascii="Arial" w:hAnsi="Arial" w:cs="Arial"/>
+                <w:sz w:val="24"/>
+                <w:szCs w:val="24"/>
+              </w:rPr>
+            </w:pPr>
+            <w:r>
+              <w:rPr>
+                <w:rFonts w:ascii="Arial" w:hAnsi="Arial" w:cs="Arial"/>
+                <w:sz w:val="24"/>
+                <w:szCs w:val="24"/>
+              </w:rPr>
+              <w:t>Face a Face</w:t>
+            </w:r>
+          </w:p>
+          <w:p>
+            <w:pPr>
+              <w:numPr>
+                <w:ilvl w:val="0"/>
+                <w:numId w:val="5"/>
+              </w:numPr>
+              <w:tabs>
+                <w:tab w:val="num" w:pos="162"/>
+              </w:tabs>
+              <w:ind w:left="162" w:hanging="162"/>
+              <w:rPr>
+                <w:rFonts w:ascii="Arial" w:hAnsi="Arial" w:cs="Arial"/>
+                <w:sz w:val="24"/>
+                <w:szCs w:val="24"/>
+              </w:rPr>
+            </w:pPr>
+            <w:r>
+              <w:rPr>
+                <w:rFonts w:ascii="Arial" w:hAnsi="Arial" w:cs="Arial"/>
+                <w:sz w:val="24"/>
+                <w:szCs w:val="24"/>
+              </w:rPr>
+              <w:t xml:space="preserve">Email </w:t>
+            </w:r>
+          </w:p>
+          <w:p>
+            <w:pPr>
+              <w:rPr>
+                <w:rFonts w:ascii="Arial" w:hAnsi="Arial" w:cs="Arial"/>
+                <w:sz w:val="24"/>
+                <w:szCs w:val="24"/>
+              </w:rPr>
+            </w:pPr>
+          </w:p>
+        </w:tc>
+        <w:tc>
+          <w:tcPr>
+            <w:tcW w:w="1602" w:type="dxa"/>
+            <w:vAlign w:val="center"/>
+          </w:tcPr>
+          <w:p>
+            <w:pPr>
+              <w:rPr>
+                <w:rFonts w:ascii="Arial" w:hAnsi="Arial" w:cs="Arial"/>
+                <w:sz w:val="24"/>
+                <w:szCs w:val="24"/>
+              </w:rPr>
+            </w:pPr>
+            <w:r>
+              <w:rPr>
+                <w:rFonts w:ascii="Arial" w:hAnsi="Arial" w:cs="Arial"/>
+                <w:sz w:val="24"/>
+                <w:szCs w:val="24"/>
+              </w:rPr>
+              <w:t>Semanal</w:t>
+            </w:r>
+          </w:p>
+        </w:tc>
+        <w:tc>
+          <w:tcPr>
+            <w:tcW w:w="1755" w:type="dxa"/>
+          </w:tcPr>
+          <w:p>
+            <w:pPr>
+              <w:numPr>
+                <w:ilvl w:val="0"/>
+                <w:numId w:val="5"/>
+              </w:numPr>
+              <w:tabs>
+                <w:tab w:val="num" w:pos="162"/>
+              </w:tabs>
+              <w:ind w:left="162" w:hanging="162"/>
+              <w:rPr>
+                <w:rFonts w:ascii="Arial" w:hAnsi="Arial" w:cs="Arial"/>
+                <w:sz w:val="24"/>
+                <w:szCs w:val="24"/>
+              </w:rPr>
+            </w:pPr>
+            <w:r>
+              <w:rPr>
+                <w:rFonts w:ascii="Arial" w:hAnsi="Arial" w:cs="Arial"/>
+                <w:sz w:val="24"/>
+                <w:szCs w:val="24"/>
+              </w:rPr>
+              <w:t>Projeto Técnico Pessoal</w:t>
+            </w:r>
+          </w:p>
+        </w:tc>
+        <w:tc>
+          <w:tcPr>
+            <w:tcW w:w="1647" w:type="dxa"/>
+          </w:tcPr>
+          <w:p>
+            <w:pPr>
+              <w:numPr>
+                <w:ilvl w:val="0"/>
+                <w:numId w:val="5"/>
+              </w:numPr>
+              <w:tabs>
+                <w:tab w:val="num" w:pos="162"/>
+                <w:tab w:val="num" w:pos="252"/>
+              </w:tabs>
+              <w:ind w:left="162" w:hanging="162"/>
+              <w:rPr>
+                <w:rFonts w:ascii="Arial" w:hAnsi="Arial" w:cs="Arial"/>
+                <w:sz w:val="24"/>
+                <w:szCs w:val="24"/>
+              </w:rPr>
+            </w:pPr>
+            <w:r>
+              <w:rPr>
+                <w:rFonts w:ascii="Arial" w:hAnsi="Arial" w:cs="Arial"/>
+                <w:sz w:val="24"/>
+                <w:szCs w:val="24"/>
+              </w:rPr>
+              <w:t>Relatório de Status do Projeto</w:t>
+            </w:r>
+          </w:p>
+        </w:tc>
+      </w:tr>
+    </w:tbl>
+    <w:p>
+      <w:pPr>
+        <w:jc w:val="both"/>
+        <w:rPr>
+          <w:rFonts w:ascii="Arial" w:hAnsi="Arial" w:cs="Arial"/>
+          <w:sz w:val="24"/>
+          <w:szCs w:val="24"/>
+        </w:rPr>
+      </w:pPr>
+    </w:p>
+    <w:p>
+      <w:pPr>
+        <w:pStyle w:val="TITULOSTRABALHO"/>
+      </w:pPr>
+    </w:p>
+    <w:p>
+      <w:pPr>
+        <w:pStyle w:val="TITULOSTRABALHO"/>
+      </w:pPr>
+      <w:r>
         <w:t>Treinamento</w:t>
       </w:r>
     </w:p>
@@ -2877,10 +4210,41 @@
       <w:pPr>
         <w:pStyle w:val="TITULOSTRABALHO"/>
       </w:pPr>
-      <w:r>
-        <w:lastRenderedPageBreak/>
+    </w:p>
+    <w:p>
+      <w:pPr>
+        <w:pStyle w:val="TITULOSTRABALHO"/>
+      </w:pPr>
+    </w:p>
+    <w:p>
+      <w:pPr>
+        <w:pStyle w:val="TITULOSTRABALHO"/>
+      </w:pPr>
+    </w:p>
+    <w:p>
+      <w:pPr>
+        <w:pStyle w:val="TITULOSTRABALHO"/>
+      </w:pPr>
+    </w:p>
+    <w:p>
+      <w:pPr>
+        <w:pStyle w:val="TITULOSTRABALHO"/>
+      </w:pPr>
+    </w:p>
+    <w:p>
+      <w:pPr>
+        <w:pStyle w:val="TITULOSTRABALHO"/>
+      </w:pPr>
+      <w:r>
         <w:t>Aprovação Formal</w:t>
       </w:r>
+    </w:p>
+    <w:p>
+      <w:pPr>
+        <w:rPr>
+          <w:rFonts w:ascii="Arial" w:hAnsi="Arial" w:cs="Arial"/>
+        </w:rPr>
+      </w:pPr>
     </w:p>
     <w:p>
       <w:pPr>
@@ -2950,7 +4314,7 @@
           <w:sz w:val="24"/>
           <w:szCs w:val="24"/>
         </w:rPr>
-        <w:t>Goiânia, __/__/__</w:t>
+        <w:t>Goiânia, 07/12/12</w:t>
       </w:r>
     </w:p>
     <w:p>
@@ -3005,18 +4369,52 @@
       <w:pPr>
         <w:ind w:left="720"/>
         <w:rPr>
-          <w:rFonts w:ascii="Arial" w:hAnsi="Arial" w:cs="Arial"/>
+          <w:rFonts w:ascii="Bauhaus 93" w:hAnsi="Bauhaus 93" w:cs="Arial"/>
           <w:sz w:val="24"/>
           <w:szCs w:val="24"/>
         </w:rPr>
       </w:pPr>
+    </w:p>
+    <w:p>
+      <w:pPr>
+        <w:ind w:left="720"/>
+        <w:rPr>
+          <w:rFonts w:ascii="Bauhaus 93" w:hAnsi="Bauhaus 93" w:cs="Arial"/>
+          <w:sz w:val="24"/>
+          <w:szCs w:val="24"/>
+        </w:rPr>
+      </w:pPr>
+      <w:r>
+        <w:rPr>
+          <w:rFonts w:ascii="Bauhaus 93" w:hAnsi="Bauhaus 93" w:cs="Arial"/>
+          <w:sz w:val="24"/>
+          <w:szCs w:val="24"/>
+        </w:rPr>
+        <w:t xml:space="preserve">                 </w:t>
+      </w:r>
+      <w:r>
+        <w:rPr>
+          <w:rFonts w:ascii="Bauhaus 93" w:hAnsi="Bauhaus 93" w:cs="Arial"/>
+          <w:sz w:val="24"/>
+          <w:szCs w:val="24"/>
+        </w:rPr>
+        <w:t>Douglas Nomizo</w:t>
+      </w:r>
+      <w:r>
+        <w:rPr>
+          <w:rFonts w:ascii="Bauhaus 93" w:hAnsi="Bauhaus 93" w:cs="Arial"/>
+          <w:sz w:val="24"/>
+          <w:szCs w:val="24"/>
+        </w:rPr>
+        <w:t xml:space="preserve">                                         Welder Divino</w:t>
+      </w:r>
     </w:p>
     <w:tbl>
       <w:tblPr>
         <w:tblW w:w="0" w:type="auto"/>
         <w:tblInd w:w="720" w:type="dxa"/>
         <w:tblLayout w:type="fixed"/>
-        <w:tblLook w:val="0000"/>
+        <w:tblLook w:val="0000" w:firstRow="0" w:lastRow="0" w:firstColumn="0" w:lastColumn="0" w:noHBand="0" w:noVBand="0"/>
       </w:tblPr>
       <w:tblGrid>
         <w:gridCol w:w="4066"/>
@@ -3101,44 +4499,18 @@
     </w:tbl>
     <w:p>
       <w:pPr>
-        <w:pStyle w:val="Ttulo1"/>
-        <w:spacing w:after="120"/>
-        <w:jc w:val="left"/>
-        <w:rPr>
-          <w:rFonts w:ascii="Arial" w:hAnsi="Arial" w:cs="Arial"/>
-          <w:lang w:val="en-US"/>
-        </w:rPr>
-      </w:pPr>
-    </w:p>
-    <w:p>
-      <w:pPr>
-        <w:pStyle w:val="Ttulo1"/>
-        <w:jc w:val="left"/>
-        <w:rPr>
-          <w:b w:val="0"/>
-          <w:smallCaps/>
-          <w:sz w:val="28"/>
-          <w:szCs w:val="28"/>
-        </w:rPr>
-      </w:pPr>
-      <w:r>
-        <w:rPr>
-          <w:rFonts w:ascii="Arial" w:hAnsi="Arial" w:cs="Arial"/>
-          <w:smallCaps/>
-          <w:sz w:val="28"/>
-          <w:szCs w:val="28"/>
-        </w:rPr>
-        <w:br w:type="column"/>
-      </w:r>
-      <w:bookmarkStart w:id="3" w:name="_GoBack"/>
-      <w:bookmarkEnd w:id="3"/>
-    </w:p>
-    <w:p>
-      <w:pPr>
         <w:pStyle w:val="TITULOSTRABALHO"/>
       </w:pPr>
-      <w:r>
-        <w:t>aceitação do</w:t>
+    </w:p>
+    <w:p>
+      <w:pPr>
+        <w:pStyle w:val="TITULOSTRABALHO"/>
+      </w:pPr>
+      <w:r>
+        <w:t>A</w:t>
+      </w:r>
+      <w:r>
+        <w:t>ceitação do</w:t>
       </w:r>
       <w:r>
         <w:t>s</w:t>
@@ -3152,7 +4524,7 @@
     </w:p>
     <w:p>
       <w:pPr>
-        <w:pStyle w:val="Corpodetexto"/>
+        <w:pStyle w:val="BodyText"/>
       </w:pPr>
     </w:p>
     <w:p>
@@ -3175,7 +4547,7 @@
     </w:p>
     <w:p>
       <w:pPr>
-        <w:pStyle w:val="Cabealho"/>
+        <w:pStyle w:val="Header"/>
         <w:tabs>
           <w:tab w:val="clear" w:pos="4320"/>
           <w:tab w:val="clear" w:pos="8640"/>
@@ -3187,7 +4559,7 @@
     </w:p>
     <w:p>
       <w:pPr>
-        <w:pStyle w:val="Corpodetexto"/>
+        <w:pStyle w:val="BodyText"/>
         <w:tabs>
           <w:tab w:val="left" w:leader="underscore" w:pos="5040"/>
           <w:tab w:val="left" w:pos="5760"/>
@@ -3286,12 +4658,28 @@
       <w:pPr>
         <w:rPr>
           <w:rFonts w:ascii="Arial" w:hAnsi="Arial" w:cs="Arial"/>
-        </w:rPr>
-      </w:pPr>
-    </w:p>
-    <w:p>
-      <w:pPr>
-        <w:pStyle w:val="Corpodetexto"/>
+          <w:sz w:val="24"/>
+        </w:rPr>
+      </w:pPr>
+    </w:p>
+    <w:p>
+      <w:pPr>
+        <w:rPr>
+          <w:rFonts w:ascii="Arial" w:hAnsi="Arial" w:cs="Arial"/>
+          <w:sz w:val="24"/>
+        </w:rPr>
+      </w:pPr>
+    </w:p>
+    <w:p>
+      <w:pPr>
+        <w:rPr>
+          <w:rFonts w:ascii="Arial" w:hAnsi="Arial" w:cs="Arial"/>
+        </w:rPr>
+      </w:pPr>
+    </w:p>
+    <w:p>
+      <w:pPr>
+        <w:pStyle w:val="BodyText"/>
         <w:tabs>
           <w:tab w:val="left" w:leader="underscore" w:pos="5040"/>
           <w:tab w:val="left" w:pos="5760"/>
@@ -3395,7 +4783,7 @@
     </w:p>
     <w:p>
       <w:pPr>
-        <w:pStyle w:val="Corpodetexto"/>
+        <w:pStyle w:val="BodyText"/>
         <w:tabs>
           <w:tab w:val="left" w:leader="underscore" w:pos="5040"/>
           <w:tab w:val="left" w:pos="5760"/>
@@ -3492,20 +4880,34 @@
       </w:r>
     </w:p>
     <w:p/>
-    <w:p>
-      <w:pPr>
-        <w:pStyle w:val="Ttulo1"/>
-        <w:jc w:val="left"/>
-        <w:rPr>
-          <w:rFonts w:ascii="Arial" w:hAnsi="Arial" w:cs="Arial"/>
-        </w:rPr>
-      </w:pPr>
-    </w:p>
     <w:p/>
+    <w:p/>
     <w:p>
       <w:pPr>
         <w:pStyle w:val="TITULOSTRABALHO"/>
       </w:pPr>
+    </w:p>
+    <w:p>
+      <w:pPr>
+        <w:pStyle w:val="TITULOSTRABALHO"/>
+      </w:pPr>
+    </w:p>
+    <w:p>
+      <w:pPr>
+        <w:pStyle w:val="TITULOSTRABALHO"/>
+      </w:pPr>
+    </w:p>
+    <w:p>
+      <w:pPr>
+        <w:pStyle w:val="TITULOSTRABALHO"/>
+      </w:pPr>
+    </w:p>
+    <w:p>
+      <w:pPr>
+        <w:pStyle w:val="TITULOSTRABALHO"/>
+      </w:pPr>
+      <w:bookmarkStart w:id="2" w:name="_GoBack"/>
+      <w:bookmarkEnd w:id="2"/>
       <w:r>
         <w:t>Termo de Compromisso</w:t>
       </w:r>
@@ -3539,19 +4941,31 @@
           <w:sz w:val="24"/>
           <w:szCs w:val="24"/>
         </w:rPr>
-        <w:t xml:space="preserve">Eu, Roger Fugisse, </w:t>
-      </w:r>
-      <w:proofErr w:type="spellStart"/>
-      <w:r>
+        <w:t>Eu, Roger Fugisse, Welder Divino, Filipe Godoi, Graciano Alves, Douglas Nomizo, Breno Viana e Rhawan Brenner (membro da equipe de projeto), aluno da PUC Goiás – Pontifícia Universidade Católica de Goiás, estou ciente do compromisso assim firmando junto ao projeto e declaro que tenho tempo disponível para dedicar-me as atividades do Projeto CORRUPTOS - Sistema de Eleição. </w:t>
+      </w:r>
+    </w:p>
+    <w:p>
+      <w:pPr>
+        <w:pStyle w:val="TITULOSTRABALHO"/>
+        <w:rPr>
+          <w:rFonts w:ascii="Times New Roman" w:hAnsi="Times New Roman" w:cs="Times New Roman"/>
+          <w:b w:val="0"/>
+          <w:smallCaps w:val="0"/>
+          <w:sz w:val="20"/>
+          <w:szCs w:val="20"/>
+        </w:rPr>
+      </w:pPr>
+    </w:p>
+    <w:p>
+      <w:pPr>
+        <w:spacing w:after="180" w:line="206" w:lineRule="atLeast"/>
         <w:rPr>
           <w:rFonts w:ascii="Arial" w:hAnsi="Arial" w:cs="Arial"/>
           <w:color w:val="000000"/>
           <w:sz w:val="24"/>
           <w:szCs w:val="24"/>
         </w:rPr>
-        <w:t>Welder</w:t>
-      </w:r>
-      <w:proofErr w:type="spellEnd"/>
+      </w:pPr>
       <w:r>
         <w:rPr>
           <w:rFonts w:ascii="Arial" w:hAnsi="Arial" w:cs="Arial"/>
@@ -3559,19 +4973,20 @@
           <w:sz w:val="24"/>
           <w:szCs w:val="24"/>
         </w:rPr>
-        <w:t xml:space="preserve"> Divino, Filipe </w:t>
-      </w:r>
-      <w:proofErr w:type="spellStart"/>
-      <w:r>
+        <w:t> </w:t>
+      </w:r>
+    </w:p>
+    <w:p>
+      <w:pPr>
+        <w:spacing w:after="180" w:line="206" w:lineRule="atLeast"/>
+        <w:jc w:val="center"/>
         <w:rPr>
           <w:rFonts w:ascii="Arial" w:hAnsi="Arial" w:cs="Arial"/>
           <w:color w:val="000000"/>
           <w:sz w:val="24"/>
           <w:szCs w:val="24"/>
         </w:rPr>
-        <w:t>Godoi</w:t>
-      </w:r>
-      <w:proofErr w:type="spellEnd"/>
+      </w:pPr>
       <w:r>
         <w:rPr>
           <w:rFonts w:ascii="Arial" w:hAnsi="Arial" w:cs="Arial"/>
@@ -3579,39 +4994,41 @@
           <w:sz w:val="24"/>
           <w:szCs w:val="24"/>
         </w:rPr>
-        <w:t xml:space="preserve">, Graciano Alves, Douglas </w:t>
-      </w:r>
-      <w:proofErr w:type="spellStart"/>
-      <w:r>
+        <w:t>Data: ___/___/_____</w:t>
+      </w:r>
+    </w:p>
+    <w:p>
+      <w:pPr>
+        <w:spacing w:after="180" w:line="206" w:lineRule="atLeast"/>
+        <w:jc w:val="center"/>
         <w:rPr>
           <w:rFonts w:ascii="Arial" w:hAnsi="Arial" w:cs="Arial"/>
           <w:color w:val="000000"/>
           <w:sz w:val="24"/>
           <w:szCs w:val="24"/>
         </w:rPr>
-        <w:t>Nomizo</w:t>
-      </w:r>
-      <w:proofErr w:type="spellEnd"/>
-      <w:r>
+      </w:pPr>
+    </w:p>
+    <w:p>
+      <w:pPr>
+        <w:spacing w:after="180" w:line="206" w:lineRule="atLeast"/>
+        <w:jc w:val="center"/>
         <w:rPr>
           <w:rFonts w:ascii="Arial" w:hAnsi="Arial" w:cs="Arial"/>
           <w:color w:val="000000"/>
           <w:sz w:val="24"/>
           <w:szCs w:val="24"/>
         </w:rPr>
-        <w:t>, Breno Viana e Rhawan Brenner (membro da equipe de projeto), aluno da PUC Goiás – Pontifícia Universidade Católica de Goiás, estou ciente do compromisso assim firmando junto ao projeto e declaro que tenho tempo disponível para dedicar-me as atividades do Projeto CORRUPTOS - Sistema de Eleição. </w:t>
-      </w:r>
-    </w:p>
-    <w:p>
-      <w:pPr>
-        <w:spacing w:after="180" w:line="206" w:lineRule="atLeast"/>
+      </w:pPr>
+      <w:r>
         <w:rPr>
           <w:rFonts w:ascii="Arial" w:hAnsi="Arial" w:cs="Arial"/>
           <w:color w:val="000000"/>
           <w:sz w:val="24"/>
           <w:szCs w:val="24"/>
         </w:rPr>
-      </w:pPr>
+        <w:t>__________________________________</w:t>
+      </w:r>
       <w:r>
         <w:rPr>
           <w:rFonts w:ascii="Arial" w:hAnsi="Arial" w:cs="Arial"/>
@@ -3619,12 +5036,13 @@
           <w:sz w:val="24"/>
           <w:szCs w:val="24"/>
         </w:rPr>
-        <w:t> </w:t>
+        <w:t>____________________________</w:t>
       </w:r>
     </w:p>
     <w:p>
       <w:pPr>
         <w:spacing w:after="180" w:line="206" w:lineRule="atLeast"/>
+        <w:jc w:val="center"/>
         <w:rPr>
           <w:rFonts w:ascii="Arial" w:hAnsi="Arial" w:cs="Arial"/>
           <w:color w:val="000000"/>
@@ -3632,104 +5050,19 @@
           <w:szCs w:val="24"/>
         </w:rPr>
       </w:pPr>
-    </w:p>
-    <w:p>
-      <w:pPr>
-        <w:spacing w:after="180" w:line="206" w:lineRule="atLeast"/>
+      <w:r>
         <w:rPr>
           <w:rFonts w:ascii="Arial" w:hAnsi="Arial" w:cs="Arial"/>
           <w:color w:val="000000"/>
           <w:sz w:val="24"/>
           <w:szCs w:val="24"/>
         </w:rPr>
-      </w:pPr>
-    </w:p>
-    <w:p>
-      <w:pPr>
-        <w:spacing w:after="180" w:line="206" w:lineRule="atLeast"/>
-        <w:jc w:val="center"/>
-        <w:rPr>
-          <w:rFonts w:ascii="Arial" w:hAnsi="Arial" w:cs="Arial"/>
-          <w:color w:val="000000"/>
-          <w:sz w:val="24"/>
-          <w:szCs w:val="24"/>
-        </w:rPr>
-      </w:pPr>
-      <w:r>
-        <w:rPr>
-          <w:rFonts w:ascii="Arial" w:hAnsi="Arial" w:cs="Arial"/>
-          <w:color w:val="000000"/>
-          <w:sz w:val="24"/>
-          <w:szCs w:val="24"/>
-        </w:rPr>
-        <w:t>Data: ___/___/_____</w:t>
-      </w:r>
-    </w:p>
-    <w:p>
-      <w:pPr>
-        <w:spacing w:after="180" w:line="206" w:lineRule="atLeast"/>
-        <w:jc w:val="center"/>
-        <w:rPr>
-          <w:rFonts w:ascii="Arial" w:hAnsi="Arial" w:cs="Arial"/>
-          <w:color w:val="000000"/>
-          <w:sz w:val="24"/>
-          <w:szCs w:val="24"/>
-        </w:rPr>
-      </w:pPr>
-    </w:p>
-    <w:p>
-      <w:pPr>
-        <w:spacing w:after="180" w:line="206" w:lineRule="atLeast"/>
-        <w:jc w:val="center"/>
-        <w:rPr>
-          <w:rFonts w:ascii="Arial" w:hAnsi="Arial" w:cs="Arial"/>
-          <w:color w:val="000000"/>
-          <w:sz w:val="24"/>
-          <w:szCs w:val="24"/>
-        </w:rPr>
-      </w:pPr>
-      <w:r>
-        <w:rPr>
-          <w:rFonts w:ascii="Arial" w:hAnsi="Arial" w:cs="Arial"/>
-          <w:color w:val="000000"/>
-          <w:sz w:val="24"/>
-          <w:szCs w:val="24"/>
-        </w:rPr>
-        <w:t>__________________________________</w:t>
-      </w:r>
-      <w:r>
-        <w:rPr>
-          <w:rFonts w:ascii="Arial" w:hAnsi="Arial" w:cs="Arial"/>
-          <w:color w:val="000000"/>
-          <w:sz w:val="24"/>
-          <w:szCs w:val="24"/>
-        </w:rPr>
-        <w:t>____________________________</w:t>
-      </w:r>
-    </w:p>
-    <w:p>
-      <w:pPr>
-        <w:spacing w:after="180" w:line="206" w:lineRule="atLeast"/>
-        <w:jc w:val="center"/>
-        <w:rPr>
-          <w:rFonts w:ascii="Arial" w:hAnsi="Arial" w:cs="Arial"/>
-          <w:color w:val="000000"/>
-          <w:sz w:val="24"/>
-          <w:szCs w:val="24"/>
-        </w:rPr>
-      </w:pPr>
-      <w:r>
-        <w:rPr>
-          <w:rFonts w:ascii="Arial" w:hAnsi="Arial" w:cs="Arial"/>
-          <w:color w:val="000000"/>
-          <w:sz w:val="24"/>
-          <w:szCs w:val="24"/>
-        </w:rPr>
         <w:t>Assinaturas</w:t>
       </w:r>
     </w:p>
     <w:p/>
     <w:sectPr>
+      <w:footerReference w:type="default" r:id="rId16"/>
       <w:pgSz w:w="11906" w:h="16838"/>
       <w:pgMar w:top="1417" w:right="1701" w:bottom="1417" w:left="1701" w:header="708" w:footer="708" w:gutter="0"/>
       <w:cols w:space="708"/>
@@ -3739,8 +5072,101 @@
 </w:document>
 </file>
 
+<file path=word/endnotes.xml><?xml version="1.0" encoding="utf-8"?>
+<w:endnotes xmlns:wpc="http://schemas.microsoft.com/office/word/2010/wordprocessingCanvas" xmlns:mc="http://schemas.openxmlformats.org/markup-compatibility/2006" xmlns:o="urn:schemas-microsoft-com:office:office" xmlns:r="http://schemas.openxmlformats.org/officeDocument/2006/relationships" xmlns:m="http://schemas.openxmlformats.org/officeDocument/2006/math" xmlns:v="urn:schemas-microsoft-com:vml" xmlns:wp14="http://schemas.microsoft.com/office/word/2010/wordprocessingDrawing" xmlns:wp="http://schemas.openxmlformats.org/drawingml/2006/wordprocessingDrawing" xmlns:w10="urn:schemas-microsoft-com:office:word" xmlns:w="http://schemas.openxmlformats.org/wordprocessingml/2006/main" xmlns:w14="http://schemas.microsoft.com/office/word/2010/wordml" xmlns:wpg="http://schemas.microsoft.com/office/word/2010/wordprocessingGroup" xmlns:wpi="http://schemas.microsoft.com/office/word/2010/wordprocessingInk" xmlns:wne="http://schemas.microsoft.com/office/word/2006/wordml" xmlns:wps="http://schemas.microsoft.com/office/word/2010/wordprocessingShape" mc:Ignorable="w14 wp14">
+  <w:endnote w:type="separator" w:id="-1">
+    <w:p>
+      <w:r>
+        <w:separator/>
+      </w:r>
+    </w:p>
+  </w:endnote>
+  <w:endnote w:type="continuationSeparator" w:id="0">
+    <w:p>
+      <w:r>
+        <w:continuationSeparator/>
+      </w:r>
+    </w:p>
+  </w:endnote>
+</w:endnotes>
+</file>
+
+<file path=word/footer1.xml><?xml version="1.0" encoding="utf-8"?>
+<w:ftr xmlns:wpc="http://schemas.microsoft.com/office/word/2010/wordprocessingCanvas" xmlns:mc="http://schemas.openxmlformats.org/markup-compatibility/2006" xmlns:o="urn:schemas-microsoft-com:office:office" xmlns:r="http://schemas.openxmlformats.org/officeDocument/2006/relationships" xmlns:m="http://schemas.openxmlformats.org/officeDocument/2006/math" xmlns:v="urn:schemas-microsoft-com:vml" xmlns:wp14="http://schemas.microsoft.com/office/word/2010/wordprocessingDrawing" xmlns:wp="http://schemas.openxmlformats.org/drawingml/2006/wordprocessingDrawing" xmlns:w10="urn:schemas-microsoft-com:office:word" xmlns:w="http://schemas.openxmlformats.org/wordprocessingml/2006/main" xmlns:w14="http://schemas.microsoft.com/office/word/2010/wordml" xmlns:wpg="http://schemas.microsoft.com/office/word/2010/wordprocessingGroup" xmlns:wpi="http://schemas.microsoft.com/office/word/2010/wordprocessingInk" xmlns:wne="http://schemas.microsoft.com/office/word/2006/wordml" xmlns:wps="http://schemas.microsoft.com/office/word/2010/wordprocessingShape" mc:Ignorable="w14 wp14">
+  <w:sdt>
+    <w:sdtPr>
+      <w:id w:val="168483155"/>
+      <w:docPartObj>
+        <w:docPartGallery w:val="Page Numbers (Bottom of Page)"/>
+        <w:docPartUnique/>
+      </w:docPartObj>
+    </w:sdtPr>
+    <w:sdtEndPr/>
+    <w:sdtContent>
+      <w:p>
+        <w:pPr>
+          <w:pStyle w:val="Footer"/>
+          <w:jc w:val="center"/>
+        </w:pPr>
+      </w:p>
+      <w:p>
+        <w:pPr>
+          <w:pStyle w:val="Footer"/>
+          <w:jc w:val="center"/>
+        </w:pPr>
+        <w:r>
+          <w:fldChar w:fldCharType="begin"/>
+        </w:r>
+        <w:r>
+          <w:instrText xml:space="preserve"> PAGE   \* MERGEFORMAT </w:instrText>
+        </w:r>
+        <w:r>
+          <w:fldChar w:fldCharType="separate"/>
+        </w:r>
+        <w:r>
+          <w:rPr>
+            <w:noProof/>
+          </w:rPr>
+          <w:t>6</w:t>
+        </w:r>
+        <w:r>
+          <w:rPr>
+            <w:noProof/>
+          </w:rPr>
+          <w:fldChar w:fldCharType="end"/>
+        </w:r>
+      </w:p>
+    </w:sdtContent>
+  </w:sdt>
+  <w:p>
+    <w:pPr>
+      <w:pStyle w:val="Footer"/>
+    </w:pPr>
+  </w:p>
+</w:ftr>
+</file>
+
+<file path=word/footnotes.xml><?xml version="1.0" encoding="utf-8"?>
+<w:footnotes xmlns:wpc="http://schemas.microsoft.com/office/word/2010/wordprocessingCanvas" xmlns:mc="http://schemas.openxmlformats.org/markup-compatibility/2006" xmlns:o="urn:schemas-microsoft-com:office:office" xmlns:r="http://schemas.openxmlformats.org/officeDocument/2006/relationships" xmlns:m="http://schemas.openxmlformats.org/officeDocument/2006/math" xmlns:v="urn:schemas-microsoft-com:vml" xmlns:wp14="http://schemas.microsoft.com/office/word/2010/wordprocessingDrawing" xmlns:wp="http://schemas.openxmlformats.org/drawingml/2006/wordprocessingDrawing" xmlns:w10="urn:schemas-microsoft-com:office:word" xmlns:w="http://schemas.openxmlformats.org/wordprocessingml/2006/main" xmlns:w14="http://schemas.microsoft.com/office/word/2010/wordml" xmlns:wpg="http://schemas.microsoft.com/office/word/2010/wordprocessingGroup" xmlns:wpi="http://schemas.microsoft.com/office/word/2010/wordprocessingInk" xmlns:wne="http://schemas.microsoft.com/office/word/2006/wordml" xmlns:wps="http://schemas.microsoft.com/office/word/2010/wordprocessingShape" mc:Ignorable="w14 wp14">
+  <w:footnote w:type="separator" w:id="-1">
+    <w:p>
+      <w:r>
+        <w:separator/>
+      </w:r>
+    </w:p>
+  </w:footnote>
+  <w:footnote w:type="continuationSeparator" w:id="0">
+    <w:p>
+      <w:r>
+        <w:continuationSeparator/>
+      </w:r>
+    </w:p>
+  </w:footnote>
+</w:footnotes>
+</file>
+
 <file path=word/numbering.xml><?xml version="1.0" encoding="utf-8"?>
-<w:numbering xmlns:ve="http://schemas.openxmlformats.org/markup-compatibility/2006" xmlns:o="urn:schemas-microsoft-com:office:office" xmlns:r="http://schemas.openxmlformats.org/officeDocument/2006/relationships" xmlns:m="http://schemas.openxmlformats.org/officeDocument/2006/math" xmlns:v="urn:schemas-microsoft-com:vml" xmlns:wp="http://schemas.openxmlformats.org/drawingml/2006/wordprocessingDrawing" xmlns:w10="urn:schemas-microsoft-com:office:word" xmlns:w="http://schemas.openxmlformats.org/wordprocessingml/2006/main" xmlns:wne="http://schemas.microsoft.com/office/word/2006/wordml">
+<w:numbering xmlns:wpc="http://schemas.microsoft.com/office/word/2010/wordprocessingCanvas" xmlns:mc="http://schemas.openxmlformats.org/markup-compatibility/2006" xmlns:o="urn:schemas-microsoft-com:office:office" xmlns:r="http://schemas.openxmlformats.org/officeDocument/2006/relationships" xmlns:m="http://schemas.openxmlformats.org/officeDocument/2006/math" xmlns:v="urn:schemas-microsoft-com:vml" xmlns:wp14="http://schemas.microsoft.com/office/word/2010/wordprocessingDrawing" xmlns:wp="http://schemas.openxmlformats.org/drawingml/2006/wordprocessingDrawing" xmlns:w10="urn:schemas-microsoft-com:office:word" xmlns:w="http://schemas.openxmlformats.org/wordprocessingml/2006/main" xmlns:w14="http://schemas.microsoft.com/office/word/2010/wordml" xmlns:wpg="http://schemas.microsoft.com/office/word/2010/wordprocessingGroup" xmlns:wpi="http://schemas.microsoft.com/office/word/2010/wordprocessingInk" xmlns:wne="http://schemas.microsoft.com/office/word/2006/wordml" xmlns:wps="http://schemas.microsoft.com/office/word/2010/wordprocessingShape" mc:Ignorable="w14 wp14">
   <w:abstractNum w:abstractNumId="0">
     <w:nsid w:val="1CFD5C75"/>
     <w:multiLevelType w:val="hybridMultilevel"/>
@@ -3855,6 +5281,122 @@
     </w:lvl>
   </w:abstractNum>
   <w:abstractNum w:abstractNumId="1">
+    <w:nsid w:val="278B368E"/>
+    <w:multiLevelType w:val="hybridMultilevel"/>
+    <w:tmpl w:val="47BEAB4E"/>
+    <w:lvl w:ilvl="0" w:tplc="04090001">
+      <w:start w:val="1"/>
+      <w:numFmt w:val="bullet"/>
+      <w:lvlText w:val=""/>
+      <w:lvlJc w:val="left"/>
+      <w:pPr>
+        <w:tabs>
+          <w:tab w:val="num" w:pos="1494"/>
+        </w:tabs>
+        <w:ind w:left="1494" w:hanging="360"/>
+      </w:pPr>
+      <w:rPr>
+        <w:rFonts w:ascii="Symbol" w:hAnsi="Symbol" w:hint="default"/>
+      </w:rPr>
+    </w:lvl>
+    <w:lvl w:ilvl="1" w:tplc="04090019" w:tentative="1">
+      <w:start w:val="1"/>
+      <w:numFmt w:val="lowerLetter"/>
+      <w:lvlText w:val="%2."/>
+      <w:lvlJc w:val="left"/>
+      <w:pPr>
+        <w:tabs>
+          <w:tab w:val="num" w:pos="1647"/>
+        </w:tabs>
+        <w:ind w:left="1647" w:hanging="360"/>
+      </w:pPr>
+    </w:lvl>
+    <w:lvl w:ilvl="2" w:tplc="0409001B" w:tentative="1">
+      <w:start w:val="1"/>
+      <w:numFmt w:val="lowerRoman"/>
+      <w:lvlText w:val="%3."/>
+      <w:lvlJc w:val="right"/>
+      <w:pPr>
+        <w:tabs>
+          <w:tab w:val="num" w:pos="2367"/>
+        </w:tabs>
+        <w:ind w:left="2367" w:hanging="180"/>
+      </w:pPr>
+    </w:lvl>
+    <w:lvl w:ilvl="3" w:tplc="0409000F" w:tentative="1">
+      <w:start w:val="1"/>
+      <w:numFmt w:val="decimal"/>
+      <w:lvlText w:val="%4."/>
+      <w:lvlJc w:val="left"/>
+      <w:pPr>
+        <w:tabs>
+          <w:tab w:val="num" w:pos="3087"/>
+        </w:tabs>
+        <w:ind w:left="3087" w:hanging="360"/>
+      </w:pPr>
+    </w:lvl>
+    <w:lvl w:ilvl="4" w:tplc="04090019" w:tentative="1">
+      <w:start w:val="1"/>
+      <w:numFmt w:val="lowerLetter"/>
+      <w:lvlText w:val="%5."/>
+      <w:lvlJc w:val="left"/>
+      <w:pPr>
+        <w:tabs>
+          <w:tab w:val="num" w:pos="3807"/>
+        </w:tabs>
+        <w:ind w:left="3807" w:hanging="360"/>
+      </w:pPr>
+    </w:lvl>
+    <w:lvl w:ilvl="5" w:tplc="0409001B" w:tentative="1">
+      <w:start w:val="1"/>
+      <w:numFmt w:val="lowerRoman"/>
+      <w:lvlText w:val="%6."/>
+      <w:lvlJc w:val="right"/>
+      <w:pPr>
+        <w:tabs>
+          <w:tab w:val="num" w:pos="4527"/>
+        </w:tabs>
+        <w:ind w:left="4527" w:hanging="180"/>
+      </w:pPr>
+    </w:lvl>
+    <w:lvl w:ilvl="6" w:tplc="0409000F" w:tentative="1">
+      <w:start w:val="1"/>
+      <w:numFmt w:val="decimal"/>
+      <w:lvlText w:val="%7."/>
+      <w:lvlJc w:val="left"/>
+      <w:pPr>
+        <w:tabs>
+          <w:tab w:val="num" w:pos="5247"/>
+        </w:tabs>
+        <w:ind w:left="5247" w:hanging="360"/>
+      </w:pPr>
+    </w:lvl>
+    <w:lvl w:ilvl="7" w:tplc="04090019" w:tentative="1">
+      <w:start w:val="1"/>
+      <w:numFmt w:val="lowerLetter"/>
+      <w:lvlText w:val="%8."/>
+      <w:lvlJc w:val="left"/>
+      <w:pPr>
+        <w:tabs>
+          <w:tab w:val="num" w:pos="5967"/>
+        </w:tabs>
+        <w:ind w:left="5967" w:hanging="360"/>
+      </w:pPr>
+    </w:lvl>
+    <w:lvl w:ilvl="8" w:tplc="0409001B" w:tentative="1">
+      <w:start w:val="1"/>
+      <w:numFmt w:val="lowerRoman"/>
+      <w:lvlText w:val="%9."/>
+      <w:lvlJc w:val="right"/>
+      <w:pPr>
+        <w:tabs>
+          <w:tab w:val="num" w:pos="6687"/>
+        </w:tabs>
+        <w:ind w:left="6687" w:hanging="180"/>
+      </w:pPr>
+    </w:lvl>
+  </w:abstractNum>
+  <w:abstractNum w:abstractNumId="2">
     <w:nsid w:val="2D76513C"/>
     <w:multiLevelType w:val="hybridMultilevel"/>
     <w:tmpl w:val="56406FC8"/>
@@ -3967,7 +5509,7 @@
       </w:rPr>
     </w:lvl>
   </w:abstractNum>
-  <w:abstractNum w:abstractNumId="2">
+  <w:abstractNum w:abstractNumId="3">
     <w:nsid w:val="5AEA0DE4"/>
     <w:multiLevelType w:val="hybridMultilevel"/>
     <w:tmpl w:val="2F4E1144"/>
@@ -4053,7 +5595,7 @@
       </w:pPr>
     </w:lvl>
   </w:abstractNum>
-  <w:abstractNum w:abstractNumId="3">
+  <w:abstractNum w:abstractNumId="4">
     <w:nsid w:val="5AEE25D1"/>
     <w:multiLevelType w:val="hybridMultilevel"/>
     <w:tmpl w:val="DF4AD324"/>
@@ -4167,22 +5709,25 @@
     </w:lvl>
   </w:abstractNum>
   <w:num w:numId="1">
+    <w:abstractNumId w:val="4"/>
+  </w:num>
+  <w:num w:numId="2">
     <w:abstractNumId w:val="3"/>
   </w:num>
-  <w:num w:numId="2">
+  <w:num w:numId="3">
     <w:abstractNumId w:val="2"/>
-  </w:num>
-  <w:num w:numId="3">
-    <w:abstractNumId w:val="1"/>
   </w:num>
   <w:num w:numId="4">
     <w:abstractNumId w:val="0"/>
+  </w:num>
+  <w:num w:numId="5">
+    <w:abstractNumId w:val="1"/>
   </w:num>
 </w:numbering>
 </file>
 
 <file path=word/styles.xml><?xml version="1.0" encoding="utf-8"?>
-<w:styles xmlns:r="http://schemas.openxmlformats.org/officeDocument/2006/relationships" xmlns:w="http://schemas.openxmlformats.org/wordprocessingml/2006/main">
+<w:styles xmlns:mc="http://schemas.openxmlformats.org/markup-compatibility/2006" xmlns:r="http://schemas.openxmlformats.org/officeDocument/2006/relationships" xmlns:w="http://schemas.openxmlformats.org/wordprocessingml/2006/main" xmlns:w14="http://schemas.microsoft.com/office/word/2010/wordml" mc:Ignorable="w14">
   <w:docDefaults>
     <w:rPrDefault>
       <w:rPr>
@@ -4220,7 +5765,7 @@
     <w:lsdException w:name="Subtitle" w:semiHidden="0" w:uiPriority="11" w:unhideWhenUsed="0" w:qFormat="1"/>
     <w:lsdException w:name="Strong" w:semiHidden="0" w:uiPriority="22" w:unhideWhenUsed="0" w:qFormat="1"/>
     <w:lsdException w:name="Emphasis" w:semiHidden="0" w:uiPriority="20" w:unhideWhenUsed="0" w:qFormat="1"/>
-    <w:lsdException w:name="Table Grid" w:semiHidden="0" w:uiPriority="59" w:unhideWhenUsed="0"/>
+    <w:lsdException w:name="Table Grid" w:semiHidden="0" w:uiPriority="0" w:unhideWhenUsed="0"/>
     <w:lsdException w:name="Placeholder Text" w:unhideWhenUsed="0"/>
     <w:lsdException w:name="No Spacing" w:semiHidden="0" w:uiPriority="1" w:unhideWhenUsed="0" w:qFormat="1"/>
     <w:lsdException w:name="Light Shading" w:semiHidden="0" w:uiPriority="60" w:unhideWhenUsed="0"/>
@@ -4341,11 +5886,11 @@
       <w:lang w:eastAsia="en-US"/>
     </w:rPr>
   </w:style>
-  <w:style w:type="paragraph" w:styleId="Ttulo1">
+  <w:style w:type="paragraph" w:styleId="Heading1">
     <w:name w:val="heading 1"/>
     <w:basedOn w:val="Normal"/>
     <w:next w:val="Normal"/>
-    <w:link w:val="Ttulo1Char"/>
+    <w:link w:val="Heading1Char"/>
     <w:qFormat/>
     <w:rsid w:val="00FC50AB"/>
     <w:pPr>
@@ -4358,11 +5903,11 @@
       <w:sz w:val="22"/>
     </w:rPr>
   </w:style>
-  <w:style w:type="paragraph" w:styleId="Ttulo2">
+  <w:style w:type="paragraph" w:styleId="Heading2">
     <w:name w:val="heading 2"/>
     <w:basedOn w:val="Normal"/>
     <w:next w:val="Normal"/>
-    <w:link w:val="Ttulo2Char"/>
+    <w:link w:val="Heading2Char"/>
     <w:qFormat/>
     <w:rsid w:val="00FC50AB"/>
     <w:pPr>
@@ -4379,11 +5924,11 @@
       <w:color w:val="000000"/>
     </w:rPr>
   </w:style>
-  <w:style w:type="paragraph" w:styleId="Ttulo3">
+  <w:style w:type="paragraph" w:styleId="Heading3">
     <w:name w:val="heading 3"/>
     <w:basedOn w:val="Normal"/>
     <w:next w:val="Normal"/>
-    <w:link w:val="Ttulo3Char"/>
+    <w:link w:val="Heading3Char"/>
     <w:qFormat/>
     <w:rsid w:val="00FC50AB"/>
     <w:pPr>
@@ -4399,18 +5944,17 @@
       <w:sz w:val="24"/>
     </w:rPr>
   </w:style>
-  <w:style w:type="character" w:default="1" w:styleId="Fontepargpadro">
+  <w:style w:type="character" w:default="1" w:styleId="DefaultParagraphFont">
     <w:name w:val="Default Paragraph Font"/>
     <w:uiPriority w:val="1"/>
     <w:semiHidden/>
     <w:unhideWhenUsed/>
   </w:style>
-  <w:style w:type="table" w:default="1" w:styleId="Tabelanormal">
+  <w:style w:type="table" w:default="1" w:styleId="TableNormal">
     <w:name w:val="Normal Table"/>
     <w:uiPriority w:val="99"/>
     <w:semiHidden/>
     <w:unhideWhenUsed/>
-    <w:qFormat/>
     <w:tblPr>
       <w:tblInd w:w="0" w:type="dxa"/>
       <w:tblCellMar>
@@ -4421,16 +5965,16 @@
       </w:tblCellMar>
     </w:tblPr>
   </w:style>
-  <w:style w:type="numbering" w:default="1" w:styleId="Semlista">
+  <w:style w:type="numbering" w:default="1" w:styleId="NoList">
     <w:name w:val="No List"/>
     <w:uiPriority w:val="99"/>
     <w:semiHidden/>
     <w:unhideWhenUsed/>
   </w:style>
-  <w:style w:type="character" w:customStyle="1" w:styleId="Ttulo1Char">
-    <w:name w:val="Título 1 Char"/>
-    <w:basedOn w:val="Fontepargpadro"/>
-    <w:link w:val="Ttulo1"/>
+  <w:style w:type="character" w:customStyle="1" w:styleId="Heading1Char">
+    <w:name w:val="Heading 1 Char"/>
+    <w:basedOn w:val="DefaultParagraphFont"/>
+    <w:link w:val="Heading1"/>
     <w:rsid w:val="00FC50AB"/>
     <w:rPr>
       <w:b/>
@@ -4438,10 +5982,10 @@
       <w:lang w:eastAsia="en-US"/>
     </w:rPr>
   </w:style>
-  <w:style w:type="character" w:customStyle="1" w:styleId="Ttulo2Char">
-    <w:name w:val="Título 2 Char"/>
-    <w:basedOn w:val="Fontepargpadro"/>
-    <w:link w:val="Ttulo2"/>
+  <w:style w:type="character" w:customStyle="1" w:styleId="Heading2Char">
+    <w:name w:val="Heading 2 Char"/>
+    <w:basedOn w:val="DefaultParagraphFont"/>
+    <w:link w:val="Heading2"/>
     <w:rsid w:val="00FC50AB"/>
     <w:rPr>
       <w:rFonts w:ascii="Helv" w:hAnsi="Helv"/>
@@ -4451,17 +5995,17 @@
       <w:lang w:eastAsia="en-US"/>
     </w:rPr>
   </w:style>
-  <w:style w:type="character" w:customStyle="1" w:styleId="Ttulo3Char">
-    <w:name w:val="Título 3 Char"/>
-    <w:basedOn w:val="Fontepargpadro"/>
-    <w:link w:val="Ttulo3"/>
+  <w:style w:type="character" w:customStyle="1" w:styleId="Heading3Char">
+    <w:name w:val="Heading 3 Char"/>
+    <w:basedOn w:val="DefaultParagraphFont"/>
+    <w:link w:val="Heading3"/>
     <w:rsid w:val="00FC50AB"/>
     <w:rPr>
       <w:sz w:val="24"/>
       <w:lang w:eastAsia="en-US"/>
     </w:rPr>
   </w:style>
-  <w:style w:type="paragraph" w:styleId="SemEspaamento">
+  <w:style w:type="paragraph" w:styleId="NoSpacing">
     <w:name w:val="No Spacing"/>
     <w:uiPriority w:val="1"/>
     <w:qFormat/>
@@ -4470,7 +6014,7 @@
       <w:lang w:eastAsia="en-US"/>
     </w:rPr>
   </w:style>
-  <w:style w:type="paragraph" w:styleId="PargrafodaLista">
+  <w:style w:type="paragraph" w:styleId="ListParagraph">
     <w:name w:val="List Paragraph"/>
     <w:basedOn w:val="Normal"/>
     <w:uiPriority w:val="34"/>
@@ -4481,9 +6025,9 @@
       <w:contextualSpacing/>
     </w:pPr>
   </w:style>
-  <w:style w:type="character" w:styleId="TtulodoLivro">
+  <w:style w:type="character" w:styleId="BookTitle">
     <w:name w:val="Book Title"/>
-    <w:basedOn w:val="Fontepargpadro"/>
+    <w:basedOn w:val="DefaultParagraphFont"/>
     <w:uiPriority w:val="33"/>
     <w:qFormat/>
     <w:rsid w:val="00FC50AB"/>
@@ -4508,7 +6052,7 @@
   </w:style>
   <w:style w:type="paragraph" w:customStyle="1" w:styleId="TITULOSTRABALHO">
     <w:name w:val="TITULOS TRABALHO"/>
-    <w:basedOn w:val="Ttulo1"/>
+    <w:basedOn w:val="Heading1"/>
     <w:link w:val="TITULOSTRABALHOChar"/>
     <w:qFormat/>
     <w:rsid w:val="00034D1C"/>
@@ -4524,7 +6068,7 @@
   </w:style>
   <w:style w:type="character" w:customStyle="1" w:styleId="TRABALHOChar">
     <w:name w:val="TRABALHO Char"/>
-    <w:basedOn w:val="Fontepargpadro"/>
+    <w:basedOn w:val="DefaultParagraphFont"/>
     <w:link w:val="TRABALHO"/>
     <w:rsid w:val="00034D1C"/>
     <w:rPr>
@@ -4536,7 +6080,7 @@
   </w:style>
   <w:style w:type="character" w:customStyle="1" w:styleId="TITULOSTRABALHOChar">
     <w:name w:val="TITULOS TRABALHO Char"/>
-    <w:basedOn w:val="Ttulo1Char"/>
+    <w:basedOn w:val="Heading1Char"/>
     <w:link w:val="TITULOSTRABALHO"/>
     <w:rsid w:val="00034D1C"/>
     <w:rPr>
@@ -4545,6 +6089,7 @@
       <w:smallCaps/>
       <w:sz w:val="28"/>
       <w:szCs w:val="28"/>
+      <w:lang w:eastAsia="en-US"/>
     </w:rPr>
   </w:style>
   <w:style w:type="character" w:styleId="Hyperlink">
@@ -4556,10 +6101,10 @@
       <w:u w:val="single"/>
     </w:rPr>
   </w:style>
-  <w:style w:type="paragraph" w:styleId="Cabealho">
+  <w:style w:type="paragraph" w:styleId="Header">
     <w:name w:val="header"/>
     <w:basedOn w:val="Normal"/>
-    <w:link w:val="CabealhoChar"/>
+    <w:link w:val="HeaderChar"/>
     <w:rsid w:val="002F6C28"/>
     <w:pPr>
       <w:tabs>
@@ -4568,33 +6113,269 @@
       </w:tabs>
     </w:pPr>
   </w:style>
-  <w:style w:type="character" w:customStyle="1" w:styleId="CabealhoChar">
-    <w:name w:val="Cabeçalho Char"/>
-    <w:basedOn w:val="Fontepargpadro"/>
-    <w:link w:val="Cabealho"/>
+  <w:style w:type="character" w:customStyle="1" w:styleId="HeaderChar">
+    <w:name w:val="Header Char"/>
+    <w:basedOn w:val="DefaultParagraphFont"/>
+    <w:link w:val="Header"/>
     <w:rsid w:val="002F6C28"/>
     <w:rPr>
       <w:lang w:eastAsia="en-US"/>
     </w:rPr>
   </w:style>
-  <w:style w:type="paragraph" w:styleId="Corpodetexto">
+  <w:style w:type="paragraph" w:styleId="BodyText">
     <w:name w:val="Body Text"/>
     <w:basedOn w:val="Normal"/>
-    <w:link w:val="CorpodetextoChar"/>
+    <w:link w:val="BodyTextChar"/>
     <w:rsid w:val="002F6C28"/>
     <w:rPr>
       <w:sz w:val="24"/>
     </w:rPr>
   </w:style>
-  <w:style w:type="character" w:customStyle="1" w:styleId="CorpodetextoChar">
-    <w:name w:val="Corpo de texto Char"/>
-    <w:basedOn w:val="Fontepargpadro"/>
-    <w:link w:val="Corpodetexto"/>
+  <w:style w:type="character" w:customStyle="1" w:styleId="BodyTextChar">
+    <w:name w:val="Body Text Char"/>
+    <w:basedOn w:val="DefaultParagraphFont"/>
+    <w:link w:val="BodyText"/>
     <w:rsid w:val="002F6C28"/>
     <w:rPr>
       <w:sz w:val="24"/>
       <w:lang w:eastAsia="en-US"/>
     </w:rPr>
+  </w:style>
+  <w:style w:type="table" w:styleId="TableGrid">
+    <w:name w:val="Table Grid"/>
+    <w:basedOn w:val="TableNormal"/>
+    <w:rsid w:val="000D33C8"/>
+    <w:tblPr>
+      <w:tblInd w:w="0" w:type="dxa"/>
+      <w:tblBorders>
+        <w:top w:val="single" w:sz="4" w:space="0" w:color="000000" w:themeColor="text1"/>
+        <w:left w:val="single" w:sz="4" w:space="0" w:color="000000" w:themeColor="text1"/>
+        <w:bottom w:val="single" w:sz="4" w:space="0" w:color="000000" w:themeColor="text1"/>
+        <w:right w:val="single" w:sz="4" w:space="0" w:color="000000" w:themeColor="text1"/>
+        <w:insideH w:val="single" w:sz="4" w:space="0" w:color="000000" w:themeColor="text1"/>
+        <w:insideV w:val="single" w:sz="4" w:space="0" w:color="000000" w:themeColor="text1"/>
+      </w:tblBorders>
+      <w:tblCellMar>
+        <w:top w:w="0" w:type="dxa"/>
+        <w:left w:w="108" w:type="dxa"/>
+        <w:bottom w:w="0" w:type="dxa"/>
+        <w:right w:w="108" w:type="dxa"/>
+      </w:tblCellMar>
+    </w:tblPr>
+  </w:style>
+  <w:style w:type="paragraph" w:styleId="Footer">
+    <w:name w:val="footer"/>
+    <w:basedOn w:val="Normal"/>
+    <w:link w:val="FooterChar"/>
+    <w:uiPriority w:val="99"/>
+    <w:unhideWhenUsed/>
+    <w:rsid w:val="000D33C8"/>
+    <w:pPr>
+      <w:tabs>
+        <w:tab w:val="center" w:pos="4252"/>
+        <w:tab w:val="right" w:pos="8504"/>
+      </w:tabs>
+    </w:pPr>
+  </w:style>
+  <w:style w:type="character" w:customStyle="1" w:styleId="FooterChar">
+    <w:name w:val="Footer Char"/>
+    <w:basedOn w:val="DefaultParagraphFont"/>
+    <w:link w:val="Footer"/>
+    <w:uiPriority w:val="99"/>
+    <w:rsid w:val="000D33C8"/>
+    <w:rPr>
+      <w:lang w:eastAsia="en-US"/>
+    </w:rPr>
+  </w:style>
+</w:styles>
+</file>
+
+<file path=word/stylesWithEffects.xml><?xml version="1.0" encoding="utf-8"?>
+<w:styles xmlns:wpc="http://schemas.microsoft.com/office/word/2010/wordprocessingCanvas" xmlns:mc="http://schemas.openxmlformats.org/markup-compatibility/2006" xmlns:o="urn:schemas-microsoft-com:office:office" xmlns:r="http://schemas.openxmlformats.org/officeDocument/2006/relationships" xmlns:m="http://schemas.openxmlformats.org/officeDocument/2006/math" xmlns:v="urn:schemas-microsoft-com:vml" xmlns:wp14="http://schemas.microsoft.com/office/word/2010/wordprocessingDrawing" xmlns:wp="http://schemas.openxmlformats.org/drawingml/2006/wordprocessingDrawing" xmlns:w10="urn:schemas-microsoft-com:office:word" xmlns:w="http://schemas.openxmlformats.org/wordprocessingml/2006/main" xmlns:w14="http://schemas.microsoft.com/office/word/2010/wordml" xmlns:wpg="http://schemas.microsoft.com/office/word/2010/wordprocessingGroup" xmlns:wpi="http://schemas.microsoft.com/office/word/2010/wordprocessingInk" xmlns:wne="http://schemas.microsoft.com/office/word/2006/wordml" xmlns:wps="http://schemas.microsoft.com/office/word/2010/wordprocessingShape" mc:Ignorable="w14 wp14">
+  <w:docDefaults>
+    <w:rPrDefault>
+      <w:rPr>
+        <w:rFonts w:asciiTheme="minorHAnsi" w:eastAsiaTheme="minorEastAsia" w:hAnsiTheme="minorHAnsi" w:cstheme="minorBidi"/>
+        <w:sz w:val="22"/>
+        <w:szCs w:val="22"/>
+        <w:lang w:val="pt-BR" w:eastAsia="pt-BR" w:bidi="ar-SA"/>
+      </w:rPr>
+    </w:rPrDefault>
+    <w:pPrDefault>
+      <w:pPr>
+        <w:spacing w:after="200" w:line="276" w:lineRule="auto"/>
+      </w:pPr>
+    </w:pPrDefault>
+  </w:docDefaults>
+  <w:latentStyles w:defLockedState="0" w:defUIPriority="99" w:defSemiHidden="1" w:defUnhideWhenUsed="1" w:defQFormat="0" w:count="267">
+    <w:lsdException w:name="Normal" w:semiHidden="0" w:uiPriority="0" w:unhideWhenUsed="0" w:qFormat="1"/>
+    <w:lsdException w:name="heading 1" w:semiHidden="0" w:uiPriority="9" w:unhideWhenUsed="0" w:qFormat="1"/>
+    <w:lsdException w:name="heading 2" w:uiPriority="9" w:qFormat="1"/>
+    <w:lsdException w:name="heading 3" w:uiPriority="9" w:qFormat="1"/>
+    <w:lsdException w:name="heading 4" w:uiPriority="9" w:qFormat="1"/>
+    <w:lsdException w:name="heading 5" w:uiPriority="9" w:qFormat="1"/>
+    <w:lsdException w:name="heading 6" w:uiPriority="9" w:qFormat="1"/>
+    <w:lsdException w:name="heading 7" w:uiPriority="9" w:qFormat="1"/>
+    <w:lsdException w:name="heading 8" w:uiPriority="9" w:qFormat="1"/>
+    <w:lsdException w:name="heading 9" w:uiPriority="9" w:qFormat="1"/>
+    <w:lsdException w:name="toc 1" w:uiPriority="39"/>
+    <w:lsdException w:name="toc 2" w:uiPriority="39"/>
+    <w:lsdException w:name="toc 3" w:uiPriority="39"/>
+    <w:lsdException w:name="toc 4" w:uiPriority="39"/>
+    <w:lsdException w:name="toc 5" w:uiPriority="39"/>
+    <w:lsdException w:name="toc 6" w:uiPriority="39"/>
+    <w:lsdException w:name="toc 7" w:uiPriority="39"/>
+    <w:lsdException w:name="toc 8" w:uiPriority="39"/>
+    <w:lsdException w:name="toc 9" w:uiPriority="39"/>
+    <w:lsdException w:name="caption" w:uiPriority="35" w:qFormat="1"/>
+    <w:lsdException w:name="Title" w:semiHidden="0" w:uiPriority="10" w:unhideWhenUsed="0" w:qFormat="1"/>
+    <w:lsdException w:name="Default Paragraph Font" w:uiPriority="1"/>
+    <w:lsdException w:name="Subtitle" w:semiHidden="0" w:uiPriority="11" w:unhideWhenUsed="0" w:qFormat="1"/>
+    <w:lsdException w:name="Strong" w:semiHidden="0" w:uiPriority="22" w:unhideWhenUsed="0" w:qFormat="1"/>
+    <w:lsdException w:name="Emphasis" w:semiHidden="0" w:uiPriority="20" w:unhideWhenUsed="0" w:qFormat="1"/>
+    <w:lsdException w:name="Table Grid" w:semiHidden="0" w:uiPriority="59" w:unhideWhenUsed="0"/>
+    <w:lsdException w:name="Placeholder Text" w:unhideWhenUsed="0"/>
+    <w:lsdException w:name="No Spacing" w:semiHidden="0" w:uiPriority="1" w:unhideWhenUsed="0" w:qFormat="1"/>
+    <w:lsdException w:name="Light Shading" w:semiHidden="0" w:uiPriority="60" w:unhideWhenUsed="0"/>
+    <w:lsdException w:name="Light List" w:semiHidden="0" w:uiPriority="61" w:unhideWhenUsed="0"/>
+    <w:lsdException w:name="Light Grid" w:semiHidden="0" w:uiPriority="62" w:unhideWhenUsed="0"/>
+    <w:lsdException w:name="Medium Shading 1" w:semiHidden="0" w:uiPriority="63" w:unhideWhenUsed="0"/>
+    <w:lsdException w:name="Medium Shading 2" w:semiHidden="0" w:uiPriority="64" w:unhideWhenUsed="0"/>
+    <w:lsdException w:name="Medium List 1" w:semiHidden="0" w:uiPriority="65" w:unhideWhenUsed="0"/>
+    <w:lsdException w:name="Medium List 2" w:semiHidden="0" w:uiPriority="66" w:unhideWhenUsed="0"/>
+    <w:lsdException w:name="Medium Grid 1" w:semiHidden="0" w:uiPriority="67" w:unhideWhenUsed="0"/>
+    <w:lsdException w:name="Medium Grid 2" w:semiHidden="0" w:uiPriority="68" w:unhideWhenUsed="0"/>
+    <w:lsdException w:name="Medium Grid 3" w:semiHidden="0" w:uiPriority="69" w:unhideWhenUsed="0"/>
+    <w:lsdException w:name="Dark List" w:semiHidden="0" w:uiPriority="70" w:unhideWhenUsed="0"/>
+    <w:lsdException w:name="Colorful Shading" w:semiHidden="0" w:uiPriority="71" w:unhideWhenUsed="0"/>
+    <w:lsdException w:name="Colorful List" w:semiHidden="0" w:uiPriority="72" w:unhideWhenUsed="0"/>
+    <w:lsdException w:name="Colorful Grid" w:semiHidden="0" w:uiPriority="73" w:unhideWhenUsed="0"/>
+    <w:lsdException w:name="Light Shading Accent 1" w:semiHidden="0" w:uiPriority="60" w:unhideWhenUsed="0"/>
+    <w:lsdException w:name="Light List Accent 1" w:semiHidden="0" w:uiPriority="61" w:unhideWhenUsed="0"/>
+    <w:lsdException w:name="Light Grid Accent 1" w:semiHidden="0" w:uiPriority="62" w:unhideWhenUsed="0"/>
+    <w:lsdException w:name="Medium Shading 1 Accent 1" w:semiHidden="0" w:uiPriority="63" w:unhideWhenUsed="0"/>
+    <w:lsdException w:name="Medium Shading 2 Accent 1" w:semiHidden="0" w:uiPriority="64" w:unhideWhenUsed="0"/>
+    <w:lsdException w:name="Medium List 1 Accent 1" w:semiHidden="0" w:uiPriority="65" w:unhideWhenUsed="0"/>
+    <w:lsdException w:name="Revision" w:unhideWhenUsed="0"/>
+    <w:lsdException w:name="List Paragraph" w:semiHidden="0" w:uiPriority="34" w:unhideWhenUsed="0" w:qFormat="1"/>
+    <w:lsdException w:name="Quote" w:semiHidden="0" w:uiPriority="29" w:unhideWhenUsed="0" w:qFormat="1"/>
+    <w:lsdException w:name="Intense Quote" w:semiHidden="0" w:uiPriority="30" w:unhideWhenUsed="0" w:qFormat="1"/>
+    <w:lsdException w:name="Medium List 2 Accent 1" w:semiHidden="0" w:uiPriority="66" w:unhideWhenUsed="0"/>
+    <w:lsdException w:name="Medium Grid 1 Accent 1" w:semiHidden="0" w:uiPriority="67" w:unhideWhenUsed="0"/>
+    <w:lsdException w:name="Medium Grid 2 Accent 1" w:semiHidden="0" w:uiPriority="68" w:unhideWhenUsed="0"/>
+    <w:lsdException w:name="Medium Grid 3 Accent 1" w:semiHidden="0" w:uiPriority="69" w:unhideWhenUsed="0"/>
+    <w:lsdException w:name="Dark List Accent 1" w:semiHidden="0" w:uiPriority="70" w:unhideWhenUsed="0"/>
+    <w:lsdException w:name="Colorful Shading Accent 1" w:semiHidden="0" w:uiPriority="71" w:unhideWhenUsed="0"/>
+    <w:lsdException w:name="Colorful List Accent 1" w:semiHidden="0" w:uiPriority="72" w:unhideWhenUsed="0"/>
+    <w:lsdException w:name="Colorful Grid Accent 1" w:semiHidden="0" w:uiPriority="73" w:unhideWhenUsed="0"/>
+    <w:lsdException w:name="Light Shading Accent 2" w:semiHidden="0" w:uiPriority="60" w:unhideWhenUsed="0"/>
+    <w:lsdException w:name="Light List Accent 2" w:semiHidden="0" w:uiPriority="61" w:unhideWhenUsed="0"/>
+    <w:lsdException w:name="Light Grid Accent 2" w:semiHidden="0" w:uiPriority="62" w:unhideWhenUsed="0"/>
+    <w:lsdException w:name="Medium Shading 1 Accent 2" w:semiHidden="0" w:uiPriority="63" w:unhideWhenUsed="0"/>
+    <w:lsdException w:name="Medium Shading 2 Accent 2" w:semiHidden="0" w:uiPriority="64" w:unhideWhenUsed="0"/>
+    <w:lsdException w:name="Medium List 1 Accent 2" w:semiHidden="0" w:uiPriority="65" w:unhideWhenUsed="0"/>
+    <w:lsdException w:name="Medium List 2 Accent 2" w:semiHidden="0" w:uiPriority="66" w:unhideWhenUsed="0"/>
+    <w:lsdException w:name="Medium Grid 1 Accent 2" w:semiHidden="0" w:uiPriority="67" w:unhideWhenUsed="0"/>
+    <w:lsdException w:name="Medium Grid 2 Accent 2" w:semiHidden="0" w:uiPriority="68" w:unhideWhenUsed="0"/>
+    <w:lsdException w:name="Medium Grid 3 Accent 2" w:semiHidden="0" w:uiPriority="69" w:unhideWhenUsed="0"/>
+    <w:lsdException w:name="Dark List Accent 2" w:semiHidden="0" w:uiPriority="70" w:unhideWhenUsed="0"/>
+    <w:lsdException w:name="Colorful Shading Accent 2" w:semiHidden="0" w:uiPriority="71" w:unhideWhenUsed="0"/>
+    <w:lsdException w:name="Colorful List Accent 2" w:semiHidden="0" w:uiPriority="72" w:unhideWhenUsed="0"/>
+    <w:lsdException w:name="Colorful Grid Accent 2" w:semiHidden="0" w:uiPriority="73" w:unhideWhenUsed="0"/>
+    <w:lsdException w:name="Light Shading Accent 3" w:semiHidden="0" w:uiPriority="60" w:unhideWhenUsed="0"/>
+    <w:lsdException w:name="Light List Accent 3" w:semiHidden="0" w:uiPriority="61" w:unhideWhenUsed="0"/>
+    <w:lsdException w:name="Light Grid Accent 3" w:semiHidden="0" w:uiPriority="62" w:unhideWhenUsed="0"/>
+    <w:lsdException w:name="Medium Shading 1 Accent 3" w:semiHidden="0" w:uiPriority="63" w:unhideWhenUsed="0"/>
+    <w:lsdException w:name="Medium Shading 2 Accent 3" w:semiHidden="0" w:uiPriority="64" w:unhideWhenUsed="0"/>
+    <w:lsdException w:name="Medium List 1 Accent 3" w:semiHidden="0" w:uiPriority="65" w:unhideWhenUsed="0"/>
+    <w:lsdException w:name="Medium List 2 Accent 3" w:semiHidden="0" w:uiPriority="66" w:unhideWhenUsed="0"/>
+    <w:lsdException w:name="Medium Grid 1 Accent 3" w:semiHidden="0" w:uiPriority="67" w:unhideWhenUsed="0"/>
+    <w:lsdException w:name="Medium Grid 2 Accent 3" w:semiHidden="0" w:uiPriority="68" w:unhideWhenUsed="0"/>
+    <w:lsdException w:name="Medium Grid 3 Accent 3" w:semiHidden="0" w:uiPriority="69" w:unhideWhenUsed="0"/>
+    <w:lsdException w:name="Dark List Accent 3" w:semiHidden="0" w:uiPriority="70" w:unhideWhenUsed="0"/>
+    <w:lsdException w:name="Colorful Shading Accent 3" w:semiHidden="0" w:uiPriority="71" w:unhideWhenUsed="0"/>
+    <w:lsdException w:name="Colorful List Accent 3" w:semiHidden="0" w:uiPriority="72" w:unhideWhenUsed="0"/>
+    <w:lsdException w:name="Colorful Grid Accent 3" w:semiHidden="0" w:uiPriority="73" w:unhideWhenUsed="0"/>
+    <w:lsdException w:name="Light Shading Accent 4" w:semiHidden="0" w:uiPriority="60" w:unhideWhenUsed="0"/>
+    <w:lsdException w:name="Light List Accent 4" w:semiHidden="0" w:uiPriority="61" w:unhideWhenUsed="0"/>
+    <w:lsdException w:name="Light Grid Accent 4" w:semiHidden="0" w:uiPriority="62" w:unhideWhenUsed="0"/>
+    <w:lsdException w:name="Medium Shading 1 Accent 4" w:semiHidden="0" w:uiPriority="63" w:unhideWhenUsed="0"/>
+    <w:lsdException w:name="Medium Shading 2 Accent 4" w:semiHidden="0" w:uiPriority="64" w:unhideWhenUsed="0"/>
+    <w:lsdException w:name="Medium List 1 Accent 4" w:semiHidden="0" w:uiPriority="65" w:unhideWhenUsed="0"/>
+    <w:lsdException w:name="Medium List 2 Accent 4" w:semiHidden="0" w:uiPriority="66" w:unhideWhenUsed="0"/>
+    <w:lsdException w:name="Medium Grid 1 Accent 4" w:semiHidden="0" w:uiPriority="67" w:unhideWhenUsed="0"/>
+    <w:lsdException w:name="Medium Grid 2 Accent 4" w:semiHidden="0" w:uiPriority="68" w:unhideWhenUsed="0"/>
+    <w:lsdException w:name="Medium Grid 3 Accent 4" w:semiHidden="0" w:uiPriority="69" w:unhideWhenUsed="0"/>
+    <w:lsdException w:name="Dark List Accent 4" w:semiHidden="0" w:uiPriority="70" w:unhideWhenUsed="0"/>
+    <w:lsdException w:name="Colorful Shading Accent 4" w:semiHidden="0" w:uiPriority="71" w:unhideWhenUsed="0"/>
+    <w:lsdException w:name="Colorful List Accent 4" w:semiHidden="0" w:uiPriority="72" w:unhideWhenUsed="0"/>
+    <w:lsdException w:name="Colorful Grid Accent 4" w:semiHidden="0" w:uiPriority="73" w:unhideWhenUsed="0"/>
+    <w:lsdException w:name="Light Shading Accent 5" w:semiHidden="0" w:uiPriority="60" w:unhideWhenUsed="0"/>
+    <w:lsdException w:name="Light List Accent 5" w:semiHidden="0" w:uiPriority="61" w:unhideWhenUsed="0"/>
+    <w:lsdException w:name="Light Grid Accent 5" w:semiHidden="0" w:uiPriority="62" w:unhideWhenUsed="0"/>
+    <w:lsdException w:name="Medium Shading 1 Accent 5" w:semiHidden="0" w:uiPriority="63" w:unhideWhenUsed="0"/>
+    <w:lsdException w:name="Medium Shading 2 Accent 5" w:semiHidden="0" w:uiPriority="64" w:unhideWhenUsed="0"/>
+    <w:lsdException w:name="Medium List 1 Accent 5" w:semiHidden="0" w:uiPriority="65" w:unhideWhenUsed="0"/>
+    <w:lsdException w:name="Medium List 2 Accent 5" w:semiHidden="0" w:uiPriority="66" w:unhideWhenUsed="0"/>
+    <w:lsdException w:name="Medium Grid 1 Accent 5" w:semiHidden="0" w:uiPriority="67" w:unhideWhenUsed="0"/>
+    <w:lsdException w:name="Medium Grid 2 Accent 5" w:semiHidden="0" w:uiPriority="68" w:unhideWhenUsed="0"/>
+    <w:lsdException w:name="Medium Grid 3 Accent 5" w:semiHidden="0" w:uiPriority="69" w:unhideWhenUsed="0"/>
+    <w:lsdException w:name="Dark List Accent 5" w:semiHidden="0" w:uiPriority="70" w:unhideWhenUsed="0"/>
+    <w:lsdException w:name="Colorful Shading Accent 5" w:semiHidden="0" w:uiPriority="71" w:unhideWhenUsed="0"/>
+    <w:lsdException w:name="Colorful List Accent 5" w:semiHidden="0" w:uiPriority="72" w:unhideWhenUsed="0"/>
+    <w:lsdException w:name="Colorful Grid Accent 5" w:semiHidden="0" w:uiPriority="73" w:unhideWhenUsed="0"/>
+    <w:lsdException w:name="Light Shading Accent 6" w:semiHidden="0" w:uiPriority="60" w:unhideWhenUsed="0"/>
+    <w:lsdException w:name="Light List Accent 6" w:semiHidden="0" w:uiPriority="61" w:unhideWhenUsed="0"/>
+    <w:lsdException w:name="Light Grid Accent 6" w:semiHidden="0" w:uiPriority="62" w:unhideWhenUsed="0"/>
+    <w:lsdException w:name="Medium Shading 1 Accent 6" w:semiHidden="0" w:uiPriority="63" w:unhideWhenUsed="0"/>
+    <w:lsdException w:name="Medium Shading 2 Accent 6" w:semiHidden="0" w:uiPriority="64" w:unhideWhenUsed="0"/>
+    <w:lsdException w:name="Medium List 1 Accent 6" w:semiHidden="0" w:uiPriority="65" w:unhideWhenUsed="0"/>
+    <w:lsdException w:name="Medium List 2 Accent 6" w:semiHidden="0" w:uiPriority="66" w:unhideWhenUsed="0"/>
+    <w:lsdException w:name="Medium Grid 1 Accent 6" w:semiHidden="0" w:uiPriority="67" w:unhideWhenUsed="0"/>
+    <w:lsdException w:name="Medium Grid 2 Accent 6" w:semiHidden="0" w:uiPriority="68" w:unhideWhenUsed="0"/>
+    <w:lsdException w:name="Medium Grid 3 Accent 6" w:semiHidden="0" w:uiPriority="69" w:unhideWhenUsed="0"/>
+    <w:lsdException w:name="Dark List Accent 6" w:semiHidden="0" w:uiPriority="70" w:unhideWhenUsed="0"/>
+    <w:lsdException w:name="Colorful Shading Accent 6" w:semiHidden="0" w:uiPriority="71" w:unhideWhenUsed="0"/>
+    <w:lsdException w:name="Colorful List Accent 6" w:semiHidden="0" w:uiPriority="72" w:unhideWhenUsed="0"/>
+    <w:lsdException w:name="Colorful Grid Accent 6" w:semiHidden="0" w:uiPriority="73" w:unhideWhenUsed="0"/>
+    <w:lsdException w:name="Subtle Emphasis" w:semiHidden="0" w:uiPriority="19" w:unhideWhenUsed="0" w:qFormat="1"/>
+    <w:lsdException w:name="Intense Emphasis" w:semiHidden="0" w:uiPriority="21" w:unhideWhenUsed="0" w:qFormat="1"/>
+    <w:lsdException w:name="Subtle Reference" w:semiHidden="0" w:uiPriority="31" w:unhideWhenUsed="0" w:qFormat="1"/>
+    <w:lsdException w:name="Intense Reference" w:semiHidden="0" w:uiPriority="32" w:unhideWhenUsed="0" w:qFormat="1"/>
+    <w:lsdException w:name="Book Title" w:semiHidden="0" w:uiPriority="33" w:unhideWhenUsed="0" w:qFormat="1"/>
+    <w:lsdException w:name="Bibliography" w:uiPriority="37"/>
+    <w:lsdException w:name="TOC Heading" w:uiPriority="39" w:qFormat="1"/>
+  </w:latentStyles>
+  <w:style w:type="paragraph" w:default="1" w:styleId="Normal">
+    <w:name w:val="Normal"/>
+    <w:qFormat/>
+  </w:style>
+  <w:style w:type="character" w:default="1" w:styleId="DefaultParagraphFont">
+    <w:name w:val="Default Paragraph Font"/>
+    <w:uiPriority w:val="1"/>
+    <w:semiHidden/>
+    <w:unhideWhenUsed/>
+  </w:style>
+  <w:style w:type="table" w:default="1" w:styleId="TableNormal">
+    <w:name w:val="Normal Table"/>
+    <w:uiPriority w:val="99"/>
+    <w:semiHidden/>
+    <w:unhideWhenUsed/>
+    <w:tblPr>
+      <w:tblInd w:w="0" w:type="dxa"/>
+      <w:tblCellMar>
+        <w:top w:w="0" w:type="dxa"/>
+        <w:left w:w="108" w:type="dxa"/>
+        <w:bottom w:w="0" w:type="dxa"/>
+        <w:right w:w="108" w:type="dxa"/>
+      </w:tblCellMar>
+    </w:tblPr>
+  </w:style>
+  <w:style w:type="numbering" w:default="1" w:styleId="NoList">
+    <w:name w:val="No List"/>
+    <w:uiPriority w:val="99"/>
+    <w:semiHidden/>
+    <w:unhideWhenUsed/>
   </w:style>
 </w:styles>
 </file>

</xml_diff>